<commit_message>
docs: :memo: Primera versión de la lista de hitos
</commit_message>
<xml_diff>
--- a/wip/semana 4/LISTA DE HITOS_v1.0(1).docx
+++ b/wip/semana 4/LISTA DE HITOS_v1.0(1).docx
@@ -1,6 +1,6 @@
 
 <file path=word/document.xml><?xml version="1.0" encoding="utf-8"?>
-<w:document xmlns:wpc="http://schemas.microsoft.com/office/word/2010/wordprocessingCanvas" xmlns:cx="http://schemas.microsoft.com/office/drawing/2014/chartex" xmlns:cx1="http://schemas.microsoft.com/office/drawing/2015/9/8/chartex" xmlns:cx2="http://schemas.microsoft.com/office/drawing/2015/10/21/chartex" xmlns:cx3="http://schemas.microsoft.com/office/drawing/2016/5/9/chartex" xmlns:cx4="http://schemas.microsoft.com/office/drawing/2016/5/10/chartex" xmlns:cx5="http://schemas.microsoft.com/office/drawing/2016/5/11/chartex" xmlns:cx6="http://schemas.microsoft.com/office/drawing/2016/5/12/chartex" xmlns:cx7="http://schemas.microsoft.com/office/drawing/2016/5/13/chartex" xmlns:cx8="http://schemas.microsoft.com/office/drawing/2016/5/14/chartex" xmlns:mc="http://schemas.openxmlformats.org/markup-compatibility/2006" xmlns:aink="http://schemas.microsoft.com/office/drawing/2016/ink" xmlns:am3d="http://schemas.microsoft.com/office/drawing/2017/model3d" xmlns:o="urn:schemas-microsoft-com:office:office" xmlns:oel="http://schemas.microsoft.com/office/2019/extlst" xmlns:r="http://schemas.openxmlformats.org/officeDocument/2006/relationships" xmlns:m="http://schemas.openxmlformats.org/officeDocument/2006/math" xmlns:v="urn:schemas-microsoft-com:vml" xmlns:wp14="http://schemas.microsoft.com/office/word/2010/wordprocessingDrawing" xmlns:wp="http://schemas.openxmlformats.org/drawingml/2006/wordprocessingDrawing" xmlns:w10="urn:schemas-microsoft-com:office:word" xmlns:w="http://schemas.openxmlformats.org/wordprocessingml/2006/main" xmlns:w14="http://schemas.microsoft.com/office/word/2010/wordml" xmlns:w15="http://schemas.microsoft.com/office/word/2012/wordml" xmlns:w16cex="http://schemas.microsoft.com/office/word/2018/wordml/cex" xmlns:w16cid="http://schemas.microsoft.com/office/word/2016/wordml/cid" xmlns:w16="http://schemas.microsoft.com/office/word/2018/wordml" xmlns:w16sdtdh="http://schemas.microsoft.com/office/word/2020/wordml/sdtdatahash" xmlns:w16se="http://schemas.microsoft.com/office/word/2015/wordml/symex" xmlns:wpg="http://schemas.microsoft.com/office/word/2010/wordprocessingGroup" xmlns:wpi="http://schemas.microsoft.com/office/word/2010/wordprocessingInk" xmlns:wne="http://schemas.microsoft.com/office/word/2006/wordml" xmlns:wps="http://schemas.microsoft.com/office/word/2010/wordprocessingShape" mc:Ignorable="w14 w15 w16se w16cid w16 w16cex w16sdtdh wp14">
+<w:document xmlns:wpc="http://schemas.microsoft.com/office/word/2010/wordprocessingCanvas" xmlns:cx="http://schemas.microsoft.com/office/drawing/2014/chartex" xmlns:cx1="http://schemas.microsoft.com/office/drawing/2015/9/8/chartex" xmlns:cx2="http://schemas.microsoft.com/office/drawing/2015/10/21/chartex" xmlns:cx3="http://schemas.microsoft.com/office/drawing/2016/5/9/chartex" xmlns:cx4="http://schemas.microsoft.com/office/drawing/2016/5/10/chartex" xmlns:cx5="http://schemas.microsoft.com/office/drawing/2016/5/11/chartex" xmlns:cx6="http://schemas.microsoft.com/office/drawing/2016/5/12/chartex" xmlns:cx7="http://schemas.microsoft.com/office/drawing/2016/5/13/chartex" xmlns:cx8="http://schemas.microsoft.com/office/drawing/2016/5/14/chartex" xmlns:mc="http://schemas.openxmlformats.org/markup-compatibility/2006" xmlns:aink="http://schemas.microsoft.com/office/drawing/2016/ink" xmlns:am3d="http://schemas.microsoft.com/office/drawing/2017/model3d" xmlns:o="urn:schemas-microsoft-com:office:office" xmlns:r="http://schemas.openxmlformats.org/officeDocument/2006/relationships" xmlns:m="http://schemas.openxmlformats.org/officeDocument/2006/math" xmlns:v="urn:schemas-microsoft-com:vml" xmlns:wp14="http://schemas.microsoft.com/office/word/2010/wordprocessingDrawing" xmlns:wp="http://schemas.openxmlformats.org/drawingml/2006/wordprocessingDrawing" xmlns:w10="urn:schemas-microsoft-com:office:word" xmlns:w="http://schemas.openxmlformats.org/wordprocessingml/2006/main" xmlns:w14="http://schemas.microsoft.com/office/word/2010/wordml" xmlns:w15="http://schemas.microsoft.com/office/word/2012/wordml" xmlns:w16cex="http://schemas.microsoft.com/office/word/2018/wordml/cex" xmlns:w16cid="http://schemas.microsoft.com/office/word/2016/wordml/cid" xmlns:w16="http://schemas.microsoft.com/office/word/2018/wordml" xmlns:w16sdtdh="http://schemas.microsoft.com/office/word/2020/wordml/sdtdatahash" xmlns:w16se="http://schemas.microsoft.com/office/word/2015/wordml/symex" xmlns:wpg="http://schemas.microsoft.com/office/word/2010/wordprocessingGroup" xmlns:wpi="http://schemas.microsoft.com/office/word/2010/wordprocessingInk" xmlns:wne="http://schemas.microsoft.com/office/word/2006/wordml" xmlns:wps="http://schemas.microsoft.com/office/word/2010/wordprocessingShape" mc:Ignorable="w14 w15 w16se w16cid w16 w16cex w16sdtdh wp14">
   <w:body>
     <w:p>
       <w:pPr>
@@ -60,10 +60,39 @@
             <w:pPr>
               <w:spacing w:before="120" w:after="120"/>
               <w:rPr>
-                <w:sz w:val="20"/>
-                <w:lang w:val="es-PA"/>
-              </w:rPr>
-            </w:pPr>
+                <w:color w:val="0070C0"/>
+                <w:sz w:val="20"/>
+                <w:lang w:val="es-PA"/>
+              </w:rPr>
+            </w:pPr>
+            <w:proofErr w:type="spellStart"/>
+            <w:r>
+              <w:rPr>
+                <w:color w:val="0070C0"/>
+                <w:sz w:val="20"/>
+                <w:lang w:val="es-PA"/>
+              </w:rPr>
+              <w:t>Orchid</w:t>
+            </w:r>
+            <w:proofErr w:type="spellEnd"/>
+            <w:r>
+              <w:rPr>
+                <w:color w:val="0070C0"/>
+                <w:sz w:val="20"/>
+                <w:lang w:val="es-PA"/>
+              </w:rPr>
+              <w:t xml:space="preserve"> </w:t>
+            </w:r>
+            <w:proofErr w:type="spellStart"/>
+            <w:r>
+              <w:rPr>
+                <w:color w:val="0070C0"/>
+                <w:sz w:val="20"/>
+                <w:lang w:val="es-PA"/>
+              </w:rPr>
+              <w:t>Cosmetics</w:t>
+            </w:r>
+            <w:proofErr w:type="spellEnd"/>
           </w:p>
         </w:tc>
         <w:tc>
@@ -101,10 +130,19 @@
             <w:pPr>
               <w:spacing w:after="0"/>
               <w:rPr>
-                <w:sz w:val="20"/>
-                <w:lang w:val="es-PA"/>
-              </w:rPr>
-            </w:pPr>
+                <w:color w:val="0070C0"/>
+                <w:sz w:val="20"/>
+                <w:lang w:val="es-PA"/>
+              </w:rPr>
+            </w:pPr>
+            <w:r>
+              <w:rPr>
+                <w:color w:val="0070C0"/>
+                <w:sz w:val="20"/>
+                <w:lang w:val="es-PA"/>
+              </w:rPr>
+              <w:t>2025-001</w:t>
+            </w:r>
           </w:p>
         </w:tc>
         <w:tc>
@@ -142,10 +180,19 @@
             <w:pPr>
               <w:spacing w:after="0"/>
               <w:rPr>
-                <w:sz w:val="20"/>
-                <w:lang w:val="es-PA"/>
-              </w:rPr>
-            </w:pPr>
+                <w:color w:val="0070C0"/>
+                <w:sz w:val="20"/>
+                <w:lang w:val="es-PA"/>
+              </w:rPr>
+            </w:pPr>
+            <w:r>
+              <w:rPr>
+                <w:color w:val="0070C0"/>
+                <w:sz w:val="20"/>
+                <w:lang w:val="es-PA"/>
+              </w:rPr>
+              <w:t>11-10-2025</w:t>
+            </w:r>
           </w:p>
         </w:tc>
       </w:tr>
@@ -298,10 +345,20 @@
               <w:jc w:val="center"/>
               <w:rPr>
                 <w:b/>
-                <w:sz w:val="20"/>
-                <w:lang w:val="es-PA"/>
-              </w:rPr>
-            </w:pPr>
+                <w:color w:val="0070C0"/>
+                <w:sz w:val="20"/>
+                <w:lang w:val="es-PA"/>
+              </w:rPr>
+            </w:pPr>
+            <w:r>
+              <w:rPr>
+                <w:b/>
+                <w:color w:val="0070C0"/>
+                <w:sz w:val="20"/>
+                <w:lang w:val="es-PA"/>
+              </w:rPr>
+              <w:t>1</w:t>
+            </w:r>
           </w:p>
         </w:tc>
         <w:tc>
@@ -313,10 +370,20 @@
               <w:spacing w:before="120" w:after="120"/>
               <w:rPr>
                 <w:b/>
-                <w:sz w:val="20"/>
-                <w:lang w:val="es-PA"/>
-              </w:rPr>
-            </w:pPr>
+                <w:color w:val="0070C0"/>
+                <w:sz w:val="20"/>
+                <w:lang w:val="es-PA"/>
+              </w:rPr>
+            </w:pPr>
+            <w:r>
+              <w:rPr>
+                <w:b/>
+                <w:color w:val="0070C0"/>
+                <w:sz w:val="20"/>
+                <w:lang w:val="es-PA"/>
+              </w:rPr>
+              <w:t>Formación en Django</w:t>
+            </w:r>
           </w:p>
         </w:tc>
         <w:tc>
@@ -328,10 +395,20 @@
               <w:spacing w:before="120" w:after="120"/>
               <w:rPr>
                 <w:b/>
-                <w:sz w:val="20"/>
-                <w:lang w:val="es-PA"/>
-              </w:rPr>
-            </w:pPr>
+                <w:color w:val="0070C0"/>
+                <w:sz w:val="20"/>
+                <w:lang w:val="es-PA"/>
+              </w:rPr>
+            </w:pPr>
+            <w:r>
+              <w:rPr>
+                <w:b/>
+                <w:color w:val="0070C0"/>
+                <w:sz w:val="20"/>
+                <w:lang w:val="es-PA"/>
+              </w:rPr>
+              <w:t>El Equipo de Trabajo deberá estar formado en Django para ser capaz de empezar con el desarrollo.</w:t>
+            </w:r>
           </w:p>
         </w:tc>
         <w:tc>
@@ -343,10 +420,20 @@
               <w:spacing w:before="120" w:after="120"/>
               <w:rPr>
                 <w:b/>
-                <w:sz w:val="20"/>
-                <w:lang w:val="es-PA"/>
-              </w:rPr>
-            </w:pPr>
+                <w:color w:val="0070C0"/>
+                <w:sz w:val="20"/>
+                <w:lang w:val="es-PA"/>
+              </w:rPr>
+            </w:pPr>
+            <w:r>
+              <w:rPr>
+                <w:b/>
+                <w:color w:val="0070C0"/>
+                <w:sz w:val="20"/>
+                <w:lang w:val="es-PA"/>
+              </w:rPr>
+              <w:t>5-11-2025</w:t>
+            </w:r>
           </w:p>
         </w:tc>
       </w:tr>
@@ -361,10 +448,20 @@
               <w:jc w:val="center"/>
               <w:rPr>
                 <w:b/>
-                <w:sz w:val="20"/>
-                <w:lang w:val="es-PA"/>
-              </w:rPr>
-            </w:pPr>
+                <w:color w:val="0070C0"/>
+                <w:sz w:val="20"/>
+                <w:lang w:val="es-PA"/>
+              </w:rPr>
+            </w:pPr>
+            <w:r>
+              <w:rPr>
+                <w:b/>
+                <w:color w:val="0070C0"/>
+                <w:sz w:val="20"/>
+                <w:lang w:val="es-PA"/>
+              </w:rPr>
+              <w:t>2</w:t>
+            </w:r>
           </w:p>
         </w:tc>
         <w:tc>
@@ -376,10 +473,20 @@
               <w:spacing w:before="120" w:after="120"/>
               <w:rPr>
                 <w:b/>
-                <w:sz w:val="20"/>
-                <w:lang w:val="es-PA"/>
-              </w:rPr>
-            </w:pPr>
+                <w:color w:val="0070C0"/>
+                <w:sz w:val="20"/>
+                <w:lang w:val="es-PA"/>
+              </w:rPr>
+            </w:pPr>
+            <w:r>
+              <w:rPr>
+                <w:b/>
+                <w:color w:val="0070C0"/>
+                <w:sz w:val="20"/>
+                <w:lang w:val="es-PA"/>
+              </w:rPr>
+              <w:t>Preparación del entorno</w:t>
+            </w:r>
           </w:p>
         </w:tc>
         <w:tc>
@@ -391,10 +498,20 @@
               <w:spacing w:before="120" w:after="120"/>
               <w:rPr>
                 <w:b/>
-                <w:sz w:val="20"/>
-                <w:lang w:val="es-PA"/>
-              </w:rPr>
-            </w:pPr>
+                <w:color w:val="0070C0"/>
+                <w:sz w:val="20"/>
+                <w:lang w:val="es-PA"/>
+              </w:rPr>
+            </w:pPr>
+            <w:r>
+              <w:rPr>
+                <w:b/>
+                <w:color w:val="0070C0"/>
+                <w:sz w:val="20"/>
+                <w:lang w:val="es-PA"/>
+              </w:rPr>
+              <w:t>El Equipo de Trabajo debe tener listo el entorno para empezar a desarrollar el proyecto.</w:t>
+            </w:r>
           </w:p>
         </w:tc>
         <w:tc>
@@ -406,10 +523,20 @@
               <w:spacing w:before="120" w:after="120"/>
               <w:rPr>
                 <w:b/>
-                <w:sz w:val="20"/>
-                <w:lang w:val="es-PA"/>
-              </w:rPr>
-            </w:pPr>
+                <w:color w:val="0070C0"/>
+                <w:sz w:val="20"/>
+                <w:lang w:val="es-PA"/>
+              </w:rPr>
+            </w:pPr>
+            <w:r>
+              <w:rPr>
+                <w:b/>
+                <w:color w:val="0070C0"/>
+                <w:sz w:val="20"/>
+                <w:lang w:val="es-PA"/>
+              </w:rPr>
+              <w:t>5-11-2025</w:t>
+            </w:r>
           </w:p>
         </w:tc>
       </w:tr>
@@ -424,10 +551,20 @@
               <w:jc w:val="center"/>
               <w:rPr>
                 <w:b/>
-                <w:sz w:val="20"/>
-                <w:lang w:val="es-PA"/>
-              </w:rPr>
-            </w:pPr>
+                <w:color w:val="0070C0"/>
+                <w:sz w:val="20"/>
+                <w:lang w:val="es-PA"/>
+              </w:rPr>
+            </w:pPr>
+            <w:r>
+              <w:rPr>
+                <w:b/>
+                <w:color w:val="0070C0"/>
+                <w:sz w:val="20"/>
+                <w:lang w:val="es-PA"/>
+              </w:rPr>
+              <w:t>3</w:t>
+            </w:r>
           </w:p>
         </w:tc>
         <w:tc>
@@ -439,10 +576,20 @@
               <w:spacing w:before="120" w:after="120"/>
               <w:rPr>
                 <w:b/>
-                <w:sz w:val="20"/>
-                <w:lang w:val="es-PA"/>
-              </w:rPr>
-            </w:pPr>
+                <w:color w:val="0070C0"/>
+                <w:sz w:val="20"/>
+                <w:lang w:val="es-PA"/>
+              </w:rPr>
+            </w:pPr>
+            <w:r>
+              <w:rPr>
+                <w:b/>
+                <w:color w:val="0070C0"/>
+                <w:sz w:val="20"/>
+                <w:lang w:val="es-PA"/>
+              </w:rPr>
+              <w:t>Base de datos</w:t>
+            </w:r>
           </w:p>
         </w:tc>
         <w:tc>
@@ -454,10 +601,20 @@
               <w:spacing w:before="120" w:after="120"/>
               <w:rPr>
                 <w:b/>
-                <w:sz w:val="20"/>
-                <w:lang w:val="es-PA"/>
-              </w:rPr>
-            </w:pPr>
+                <w:color w:val="0070C0"/>
+                <w:sz w:val="20"/>
+                <w:lang w:val="es-PA"/>
+              </w:rPr>
+            </w:pPr>
+            <w:r>
+              <w:rPr>
+                <w:b/>
+                <w:color w:val="0070C0"/>
+                <w:sz w:val="20"/>
+                <w:lang w:val="es-PA"/>
+              </w:rPr>
+              <w:t>La base de datos estará creada con el modelo de datos ya implementado.</w:t>
+            </w:r>
           </w:p>
         </w:tc>
         <w:tc>
@@ -469,10 +626,20 @@
               <w:spacing w:before="120" w:after="120"/>
               <w:rPr>
                 <w:b/>
-                <w:sz w:val="20"/>
-                <w:lang w:val="es-PA"/>
-              </w:rPr>
-            </w:pPr>
+                <w:color w:val="0070C0"/>
+                <w:sz w:val="20"/>
+                <w:lang w:val="es-PA"/>
+              </w:rPr>
+            </w:pPr>
+            <w:r>
+              <w:rPr>
+                <w:b/>
+                <w:color w:val="0070C0"/>
+                <w:sz w:val="20"/>
+                <w:lang w:val="es-PA"/>
+              </w:rPr>
+              <w:t>7-11-2025</w:t>
+            </w:r>
           </w:p>
         </w:tc>
       </w:tr>
@@ -487,10 +654,20 @@
               <w:jc w:val="center"/>
               <w:rPr>
                 <w:b/>
-                <w:sz w:val="20"/>
-                <w:lang w:val="es-PA"/>
-              </w:rPr>
-            </w:pPr>
+                <w:color w:val="0070C0"/>
+                <w:sz w:val="20"/>
+                <w:lang w:val="es-PA"/>
+              </w:rPr>
+            </w:pPr>
+            <w:r>
+              <w:rPr>
+                <w:b/>
+                <w:color w:val="0070C0"/>
+                <w:sz w:val="20"/>
+                <w:lang w:val="es-PA"/>
+              </w:rPr>
+              <w:t>4</w:t>
+            </w:r>
           </w:p>
         </w:tc>
         <w:tc>
@@ -502,10 +679,20 @@
               <w:spacing w:before="120" w:after="120"/>
               <w:rPr>
                 <w:b/>
-                <w:sz w:val="20"/>
-                <w:lang w:val="es-PA"/>
-              </w:rPr>
-            </w:pPr>
+                <w:color w:val="0070C0"/>
+                <w:sz w:val="20"/>
+                <w:lang w:val="es-PA"/>
+              </w:rPr>
+            </w:pPr>
+            <w:r>
+              <w:rPr>
+                <w:b/>
+                <w:color w:val="0070C0"/>
+                <w:sz w:val="20"/>
+                <w:lang w:val="es-PA"/>
+              </w:rPr>
+              <w:t>Repositorios</w:t>
+            </w:r>
           </w:p>
         </w:tc>
         <w:tc>
@@ -517,10 +704,20 @@
               <w:spacing w:before="120" w:after="120"/>
               <w:rPr>
                 <w:b/>
-                <w:sz w:val="20"/>
-                <w:lang w:val="es-PA"/>
-              </w:rPr>
-            </w:pPr>
+                <w:color w:val="0070C0"/>
+                <w:sz w:val="20"/>
+                <w:lang w:val="es-PA"/>
+              </w:rPr>
+            </w:pPr>
+            <w:r>
+              <w:rPr>
+                <w:b/>
+                <w:color w:val="0070C0"/>
+                <w:sz w:val="20"/>
+                <w:lang w:val="es-PA"/>
+              </w:rPr>
+              <w:t>Los diferentes repositorios necesarios para la obtención de los datos de la DB están creados.</w:t>
+            </w:r>
           </w:p>
         </w:tc>
         <w:tc>
@@ -532,10 +729,20 @@
               <w:spacing w:before="120" w:after="120"/>
               <w:rPr>
                 <w:b/>
-                <w:sz w:val="20"/>
-                <w:lang w:val="es-PA"/>
-              </w:rPr>
-            </w:pPr>
+                <w:color w:val="0070C0"/>
+                <w:sz w:val="20"/>
+                <w:lang w:val="es-PA"/>
+              </w:rPr>
+            </w:pPr>
+            <w:r>
+              <w:rPr>
+                <w:b/>
+                <w:color w:val="0070C0"/>
+                <w:sz w:val="20"/>
+                <w:lang w:val="es-PA"/>
+              </w:rPr>
+              <w:t>9-11-2025</w:t>
+            </w:r>
           </w:p>
         </w:tc>
       </w:tr>
@@ -550,10 +757,20 @@
               <w:jc w:val="center"/>
               <w:rPr>
                 <w:b/>
-                <w:sz w:val="20"/>
-                <w:lang w:val="es-PA"/>
-              </w:rPr>
-            </w:pPr>
+                <w:color w:val="0070C0"/>
+                <w:sz w:val="20"/>
+                <w:lang w:val="es-PA"/>
+              </w:rPr>
+            </w:pPr>
+            <w:r>
+              <w:rPr>
+                <w:b/>
+                <w:color w:val="0070C0"/>
+                <w:sz w:val="20"/>
+                <w:lang w:val="es-PA"/>
+              </w:rPr>
+              <w:t>5</w:t>
+            </w:r>
           </w:p>
         </w:tc>
         <w:tc>
@@ -565,10 +782,20 @@
               <w:spacing w:before="120" w:after="120"/>
               <w:rPr>
                 <w:b/>
-                <w:sz w:val="20"/>
-                <w:lang w:val="es-PA"/>
-              </w:rPr>
-            </w:pPr>
+                <w:color w:val="0070C0"/>
+                <w:sz w:val="20"/>
+                <w:lang w:val="es-PA"/>
+              </w:rPr>
+            </w:pPr>
+            <w:r>
+              <w:rPr>
+                <w:b/>
+                <w:color w:val="0070C0"/>
+                <w:sz w:val="20"/>
+                <w:lang w:val="es-PA"/>
+              </w:rPr>
+              <w:t>Servicios</w:t>
+            </w:r>
           </w:p>
         </w:tc>
         <w:tc>
@@ -580,10 +807,29 @@
               <w:spacing w:before="120" w:after="120"/>
               <w:rPr>
                 <w:b/>
-                <w:sz w:val="20"/>
-                <w:lang w:val="es-PA"/>
-              </w:rPr>
-            </w:pPr>
+                <w:color w:val="0070C0"/>
+                <w:sz w:val="20"/>
+                <w:lang w:val="es-PA"/>
+              </w:rPr>
+            </w:pPr>
+            <w:r>
+              <w:rPr>
+                <w:b/>
+                <w:color w:val="0070C0"/>
+                <w:sz w:val="20"/>
+                <w:lang w:val="es-PA"/>
+              </w:rPr>
+              <w:t>Funcionalidades básicas (CRUD) de todos los servicios implementadas</w:t>
+            </w:r>
+            <w:r>
+              <w:rPr>
+                <w:b/>
+                <w:color w:val="0070C0"/>
+                <w:sz w:val="20"/>
+                <w:lang w:val="es-PA"/>
+              </w:rPr>
+              <w:t>.</w:t>
+            </w:r>
           </w:p>
         </w:tc>
         <w:tc>
@@ -595,10 +841,20 @@
               <w:spacing w:before="120" w:after="120"/>
               <w:rPr>
                 <w:b/>
-                <w:sz w:val="20"/>
-                <w:lang w:val="es-PA"/>
-              </w:rPr>
-            </w:pPr>
+                <w:color w:val="0070C0"/>
+                <w:sz w:val="20"/>
+                <w:lang w:val="es-PA"/>
+              </w:rPr>
+            </w:pPr>
+            <w:r>
+              <w:rPr>
+                <w:b/>
+                <w:color w:val="0070C0"/>
+                <w:sz w:val="20"/>
+                <w:lang w:val="es-PA"/>
+              </w:rPr>
+              <w:t>15-11-2025</w:t>
+            </w:r>
           </w:p>
         </w:tc>
       </w:tr>
@@ -613,10 +869,20 @@
               <w:jc w:val="center"/>
               <w:rPr>
                 <w:b/>
-                <w:sz w:val="20"/>
-                <w:lang w:val="es-PA"/>
-              </w:rPr>
-            </w:pPr>
+                <w:color w:val="0070C0"/>
+                <w:sz w:val="20"/>
+                <w:lang w:val="es-PA"/>
+              </w:rPr>
+            </w:pPr>
+            <w:r>
+              <w:rPr>
+                <w:b/>
+                <w:color w:val="0070C0"/>
+                <w:sz w:val="20"/>
+                <w:lang w:val="es-PA"/>
+              </w:rPr>
+              <w:t>6</w:t>
+            </w:r>
           </w:p>
         </w:tc>
         <w:tc>
@@ -628,10 +894,20 @@
               <w:spacing w:before="120" w:after="120"/>
               <w:rPr>
                 <w:b/>
-                <w:sz w:val="20"/>
-                <w:lang w:val="es-PA"/>
-              </w:rPr>
-            </w:pPr>
+                <w:color w:val="0070C0"/>
+                <w:sz w:val="20"/>
+                <w:lang w:val="es-PA"/>
+              </w:rPr>
+            </w:pPr>
+            <w:r>
+              <w:rPr>
+                <w:b/>
+                <w:color w:val="0070C0"/>
+                <w:sz w:val="20"/>
+                <w:lang w:val="es-PA"/>
+              </w:rPr>
+              <w:t>Controladores</w:t>
+            </w:r>
           </w:p>
         </w:tc>
         <w:tc>
@@ -643,10 +919,74 @@
               <w:spacing w:before="120" w:after="120"/>
               <w:rPr>
                 <w:b/>
-                <w:sz w:val="20"/>
-                <w:lang w:val="es-PA"/>
-              </w:rPr>
-            </w:pPr>
+                <w:color w:val="0070C0"/>
+                <w:sz w:val="20"/>
+                <w:lang w:val="es-PA"/>
+              </w:rPr>
+            </w:pPr>
+            <w:r>
+              <w:rPr>
+                <w:b/>
+                <w:color w:val="0070C0"/>
+                <w:sz w:val="20"/>
+                <w:lang w:val="es-PA"/>
+              </w:rPr>
+              <w:t>Funcionalidades básicas</w:t>
+            </w:r>
+            <w:r>
+              <w:rPr>
+                <w:b/>
+                <w:color w:val="0070C0"/>
+                <w:sz w:val="20"/>
+                <w:lang w:val="es-PA"/>
+              </w:rPr>
+              <w:t xml:space="preserve"> </w:t>
+            </w:r>
+            <w:r>
+              <w:rPr>
+                <w:b/>
+                <w:color w:val="0070C0"/>
+                <w:sz w:val="20"/>
+                <w:lang w:val="es-PA"/>
+              </w:rPr>
+              <w:t xml:space="preserve">(CRUD) de todos los </w:t>
+            </w:r>
+            <w:r>
+              <w:rPr>
+                <w:b/>
+                <w:color w:val="0070C0"/>
+                <w:sz w:val="20"/>
+                <w:lang w:val="es-PA"/>
+              </w:rPr>
+              <w:t>controladores</w:t>
+            </w:r>
+            <w:r>
+              <w:rPr>
+                <w:b/>
+                <w:color w:val="0070C0"/>
+                <w:sz w:val="20"/>
+                <w:lang w:val="es-PA"/>
+              </w:rPr>
+              <w:t xml:space="preserve"> implementa</w:t>
+            </w:r>
+            <w:r>
+              <w:rPr>
+                <w:b/>
+                <w:color w:val="0070C0"/>
+                <w:sz w:val="20"/>
+                <w:lang w:val="es-PA"/>
+              </w:rPr>
+              <w:t>das</w:t>
+            </w:r>
+            <w:r>
+              <w:rPr>
+                <w:b/>
+                <w:color w:val="0070C0"/>
+                <w:sz w:val="20"/>
+                <w:lang w:val="es-PA"/>
+              </w:rPr>
+              <w:t>.</w:t>
+            </w:r>
           </w:p>
         </w:tc>
         <w:tc>
@@ -658,10 +998,20 @@
               <w:spacing w:before="120" w:after="120"/>
               <w:rPr>
                 <w:b/>
-                <w:sz w:val="20"/>
-                <w:lang w:val="es-PA"/>
-              </w:rPr>
-            </w:pPr>
+                <w:color w:val="0070C0"/>
+                <w:sz w:val="20"/>
+                <w:lang w:val="es-PA"/>
+              </w:rPr>
+            </w:pPr>
+            <w:r>
+              <w:rPr>
+                <w:b/>
+                <w:color w:val="0070C0"/>
+                <w:sz w:val="20"/>
+                <w:lang w:val="es-PA"/>
+              </w:rPr>
+              <w:t>15-11-2025</w:t>
+            </w:r>
           </w:p>
         </w:tc>
       </w:tr>
@@ -676,10 +1026,20 @@
               <w:jc w:val="center"/>
               <w:rPr>
                 <w:b/>
-                <w:sz w:val="20"/>
-                <w:lang w:val="es-PA"/>
-              </w:rPr>
-            </w:pPr>
+                <w:color w:val="0070C0"/>
+                <w:sz w:val="20"/>
+                <w:lang w:val="es-PA"/>
+              </w:rPr>
+            </w:pPr>
+            <w:r>
+              <w:rPr>
+                <w:b/>
+                <w:color w:val="0070C0"/>
+                <w:sz w:val="20"/>
+                <w:lang w:val="es-PA"/>
+              </w:rPr>
+              <w:t>7</w:t>
+            </w:r>
           </w:p>
         </w:tc>
         <w:tc>
@@ -691,10 +1051,20 @@
               <w:spacing w:before="120" w:after="120"/>
               <w:rPr>
                 <w:b/>
-                <w:sz w:val="20"/>
-                <w:lang w:val="es-PA"/>
-              </w:rPr>
-            </w:pPr>
+                <w:color w:val="0070C0"/>
+                <w:sz w:val="20"/>
+                <w:lang w:val="es-PA"/>
+              </w:rPr>
+            </w:pPr>
+            <w:r>
+              <w:rPr>
+                <w:b/>
+                <w:color w:val="0070C0"/>
+                <w:sz w:val="20"/>
+                <w:lang w:val="es-PA"/>
+              </w:rPr>
+              <w:t>Primer despliegue</w:t>
+            </w:r>
           </w:p>
         </w:tc>
         <w:tc>
@@ -706,10 +1076,20 @@
               <w:spacing w:before="120" w:after="120"/>
               <w:rPr>
                 <w:b/>
-                <w:sz w:val="20"/>
-                <w:lang w:val="es-PA"/>
-              </w:rPr>
-            </w:pPr>
+                <w:color w:val="0070C0"/>
+                <w:sz w:val="20"/>
+                <w:lang w:val="es-PA"/>
+              </w:rPr>
+            </w:pPr>
+            <w:r>
+              <w:rPr>
+                <w:b/>
+                <w:color w:val="0070C0"/>
+                <w:sz w:val="20"/>
+                <w:lang w:val="es-PA"/>
+              </w:rPr>
+              <w:t>Primera versión de prueba del sistema desplegada.</w:t>
+            </w:r>
           </w:p>
         </w:tc>
         <w:tc>
@@ -721,10 +1101,20 @@
               <w:spacing w:before="120" w:after="120"/>
               <w:rPr>
                 <w:b/>
-                <w:sz w:val="20"/>
-                <w:lang w:val="es-PA"/>
-              </w:rPr>
-            </w:pPr>
+                <w:color w:val="0070C0"/>
+                <w:sz w:val="20"/>
+                <w:lang w:val="es-PA"/>
+              </w:rPr>
+            </w:pPr>
+            <w:r>
+              <w:rPr>
+                <w:b/>
+                <w:color w:val="0070C0"/>
+                <w:sz w:val="20"/>
+                <w:lang w:val="es-PA"/>
+              </w:rPr>
+              <w:t>16-11-2025</w:t>
+            </w:r>
           </w:p>
         </w:tc>
       </w:tr>
@@ -739,10 +1129,20 @@
               <w:jc w:val="center"/>
               <w:rPr>
                 <w:b/>
-                <w:sz w:val="20"/>
-                <w:lang w:val="es-PA"/>
-              </w:rPr>
-            </w:pPr>
+                <w:color w:val="0070C0"/>
+                <w:sz w:val="20"/>
+                <w:lang w:val="es-PA"/>
+              </w:rPr>
+            </w:pPr>
+            <w:r>
+              <w:rPr>
+                <w:b/>
+                <w:color w:val="0070C0"/>
+                <w:sz w:val="20"/>
+                <w:lang w:val="es-PA"/>
+              </w:rPr>
+              <w:t>8</w:t>
+            </w:r>
           </w:p>
         </w:tc>
         <w:tc>
@@ -754,10 +1154,20 @@
               <w:spacing w:before="120" w:after="120"/>
               <w:rPr>
                 <w:b/>
-                <w:sz w:val="20"/>
-                <w:lang w:val="es-PA"/>
-              </w:rPr>
-            </w:pPr>
+                <w:color w:val="0070C0"/>
+                <w:sz w:val="20"/>
+                <w:lang w:val="es-PA"/>
+              </w:rPr>
+            </w:pPr>
+            <w:r>
+              <w:rPr>
+                <w:b/>
+                <w:color w:val="0070C0"/>
+                <w:sz w:val="20"/>
+                <w:lang w:val="es-PA"/>
+              </w:rPr>
+              <w:t>Pasarela de pago</w:t>
+            </w:r>
           </w:p>
         </w:tc>
         <w:tc>
@@ -769,10 +1179,47 @@
               <w:spacing w:before="120" w:after="120"/>
               <w:rPr>
                 <w:b/>
-                <w:sz w:val="20"/>
-                <w:lang w:val="es-PA"/>
-              </w:rPr>
-            </w:pPr>
+                <w:color w:val="0070C0"/>
+                <w:sz w:val="20"/>
+                <w:lang w:val="es-PA"/>
+              </w:rPr>
+            </w:pPr>
+            <w:r>
+              <w:rPr>
+                <w:b/>
+                <w:color w:val="0070C0"/>
+                <w:sz w:val="20"/>
+                <w:lang w:val="es-PA"/>
+              </w:rPr>
+              <w:t xml:space="preserve">Integración de la pasarela de pago completa </w:t>
+            </w:r>
+            <w:r>
+              <w:rPr>
+                <w:b/>
+                <w:color w:val="0070C0"/>
+                <w:sz w:val="20"/>
+                <w:lang w:val="es-PA"/>
+              </w:rPr>
+              <w:t>y</w:t>
+            </w:r>
+            <w:r>
+              <w:rPr>
+                <w:b/>
+                <w:color w:val="0070C0"/>
+                <w:sz w:val="20"/>
+                <w:lang w:val="es-PA"/>
+              </w:rPr>
+              <w:t xml:space="preserve"> funcional</w:t>
+            </w:r>
+            <w:r>
+              <w:rPr>
+                <w:b/>
+                <w:color w:val="0070C0"/>
+                <w:sz w:val="20"/>
+                <w:lang w:val="es-PA"/>
+              </w:rPr>
+              <w:t>.</w:t>
+            </w:r>
           </w:p>
         </w:tc>
         <w:tc>
@@ -784,10 +1231,20 @@
               <w:spacing w:before="120" w:after="120"/>
               <w:rPr>
                 <w:b/>
-                <w:sz w:val="20"/>
-                <w:lang w:val="es-PA"/>
-              </w:rPr>
-            </w:pPr>
+                <w:color w:val="0070C0"/>
+                <w:sz w:val="20"/>
+                <w:lang w:val="es-PA"/>
+              </w:rPr>
+            </w:pPr>
+            <w:r>
+              <w:rPr>
+                <w:b/>
+                <w:color w:val="0070C0"/>
+                <w:sz w:val="20"/>
+                <w:lang w:val="es-PA"/>
+              </w:rPr>
+              <w:t>19-11-2025</w:t>
+            </w:r>
           </w:p>
         </w:tc>
       </w:tr>
@@ -802,10 +1259,20 @@
               <w:jc w:val="center"/>
               <w:rPr>
                 <w:b/>
-                <w:sz w:val="20"/>
-                <w:lang w:val="es-PA"/>
-              </w:rPr>
-            </w:pPr>
+                <w:color w:val="0070C0"/>
+                <w:sz w:val="20"/>
+                <w:lang w:val="es-PA"/>
+              </w:rPr>
+            </w:pPr>
+            <w:r>
+              <w:rPr>
+                <w:b/>
+                <w:color w:val="0070C0"/>
+                <w:sz w:val="20"/>
+                <w:lang w:val="es-PA"/>
+              </w:rPr>
+              <w:t>9</w:t>
+            </w:r>
           </w:p>
         </w:tc>
         <w:tc>
@@ -817,10 +1284,20 @@
               <w:spacing w:before="120" w:after="120"/>
               <w:rPr>
                 <w:b/>
-                <w:sz w:val="20"/>
-                <w:lang w:val="es-PA"/>
-              </w:rPr>
-            </w:pPr>
+                <w:color w:val="0070C0"/>
+                <w:sz w:val="20"/>
+                <w:lang w:val="es-PA"/>
+              </w:rPr>
+            </w:pPr>
+            <w:r>
+              <w:rPr>
+                <w:b/>
+                <w:color w:val="0070C0"/>
+                <w:sz w:val="20"/>
+                <w:lang w:val="es-PA"/>
+              </w:rPr>
+              <w:t xml:space="preserve">Funcionalidad de compra </w:t>
+            </w:r>
           </w:p>
         </w:tc>
         <w:tc>
@@ -832,10 +1309,29 @@
               <w:spacing w:before="120" w:after="120"/>
               <w:rPr>
                 <w:b/>
-                <w:sz w:val="20"/>
-                <w:lang w:val="es-PA"/>
-              </w:rPr>
-            </w:pPr>
+                <w:color w:val="0070C0"/>
+                <w:sz w:val="20"/>
+                <w:lang w:val="es-PA"/>
+              </w:rPr>
+            </w:pPr>
+            <w:r>
+              <w:rPr>
+                <w:b/>
+                <w:color w:val="0070C0"/>
+                <w:sz w:val="20"/>
+                <w:lang w:val="es-PA"/>
+              </w:rPr>
+              <w:t>Funcionalidad de compra de productos y servicios completa</w:t>
+            </w:r>
+            <w:r>
+              <w:rPr>
+                <w:b/>
+                <w:color w:val="0070C0"/>
+                <w:sz w:val="20"/>
+                <w:lang w:val="es-PA"/>
+              </w:rPr>
+              <w:t>.</w:t>
+            </w:r>
           </w:p>
         </w:tc>
         <w:tc>
@@ -847,10 +1343,20 @@
               <w:spacing w:before="120" w:after="120"/>
               <w:rPr>
                 <w:b/>
-                <w:sz w:val="20"/>
-                <w:lang w:val="es-PA"/>
-              </w:rPr>
-            </w:pPr>
+                <w:color w:val="0070C0"/>
+                <w:sz w:val="20"/>
+                <w:lang w:val="es-PA"/>
+              </w:rPr>
+            </w:pPr>
+            <w:r>
+              <w:rPr>
+                <w:b/>
+                <w:color w:val="0070C0"/>
+                <w:sz w:val="20"/>
+                <w:lang w:val="es-PA"/>
+              </w:rPr>
+              <w:t>23-11-2025</w:t>
+            </w:r>
           </w:p>
         </w:tc>
       </w:tr>
@@ -865,10 +1371,20 @@
               <w:jc w:val="center"/>
               <w:rPr>
                 <w:b/>
-                <w:sz w:val="20"/>
-                <w:lang w:val="es-PA"/>
-              </w:rPr>
-            </w:pPr>
+                <w:color w:val="0070C0"/>
+                <w:sz w:val="20"/>
+                <w:lang w:val="es-PA"/>
+              </w:rPr>
+            </w:pPr>
+            <w:r>
+              <w:rPr>
+                <w:b/>
+                <w:color w:val="0070C0"/>
+                <w:sz w:val="20"/>
+                <w:lang w:val="es-PA"/>
+              </w:rPr>
+              <w:t>10</w:t>
+            </w:r>
           </w:p>
         </w:tc>
         <w:tc>
@@ -880,10 +1396,20 @@
               <w:spacing w:before="120" w:after="120"/>
               <w:rPr>
                 <w:b/>
-                <w:sz w:val="20"/>
-                <w:lang w:val="es-PA"/>
-              </w:rPr>
-            </w:pPr>
+                <w:color w:val="0070C0"/>
+                <w:sz w:val="20"/>
+                <w:lang w:val="es-PA"/>
+              </w:rPr>
+            </w:pPr>
+            <w:r>
+              <w:rPr>
+                <w:b/>
+                <w:color w:val="0070C0"/>
+                <w:sz w:val="20"/>
+                <w:lang w:val="es-PA"/>
+              </w:rPr>
+              <w:t>Despliegue completo</w:t>
+            </w:r>
           </w:p>
         </w:tc>
         <w:tc>
@@ -895,10 +1421,29 @@
               <w:spacing w:before="120" w:after="120"/>
               <w:rPr>
                 <w:b/>
-                <w:sz w:val="20"/>
-                <w:lang w:val="es-PA"/>
-              </w:rPr>
-            </w:pPr>
+                <w:color w:val="0070C0"/>
+                <w:sz w:val="20"/>
+                <w:lang w:val="es-PA"/>
+              </w:rPr>
+            </w:pPr>
+            <w:r>
+              <w:rPr>
+                <w:b/>
+                <w:color w:val="0070C0"/>
+                <w:sz w:val="20"/>
+                <w:lang w:val="es-PA"/>
+              </w:rPr>
+              <w:t>Versión completa de la aplicación web desplegada</w:t>
+            </w:r>
+            <w:r>
+              <w:rPr>
+                <w:b/>
+                <w:color w:val="0070C0"/>
+                <w:sz w:val="20"/>
+                <w:lang w:val="es-PA"/>
+              </w:rPr>
+              <w:t>.</w:t>
+            </w:r>
           </w:p>
         </w:tc>
         <w:tc>
@@ -910,10 +1455,20 @@
               <w:spacing w:before="120" w:after="120"/>
               <w:rPr>
                 <w:b/>
-                <w:sz w:val="20"/>
-                <w:lang w:val="es-PA"/>
-              </w:rPr>
-            </w:pPr>
+                <w:color w:val="0070C0"/>
+                <w:sz w:val="20"/>
+                <w:lang w:val="es-PA"/>
+              </w:rPr>
+            </w:pPr>
+            <w:r>
+              <w:rPr>
+                <w:b/>
+                <w:color w:val="0070C0"/>
+                <w:sz w:val="20"/>
+                <w:lang w:val="es-PA"/>
+              </w:rPr>
+              <w:t>23-11-2025</w:t>
+            </w:r>
           </w:p>
         </w:tc>
       </w:tr>
@@ -928,10 +1483,20 @@
               <w:jc w:val="center"/>
               <w:rPr>
                 <w:b/>
-                <w:sz w:val="20"/>
-                <w:lang w:val="es-PA"/>
-              </w:rPr>
-            </w:pPr>
+                <w:color w:val="0070C0"/>
+                <w:sz w:val="20"/>
+                <w:lang w:val="es-PA"/>
+              </w:rPr>
+            </w:pPr>
+            <w:r>
+              <w:rPr>
+                <w:b/>
+                <w:color w:val="0070C0"/>
+                <w:sz w:val="20"/>
+                <w:lang w:val="es-PA"/>
+              </w:rPr>
+              <w:t>11</w:t>
+            </w:r>
           </w:p>
         </w:tc>
         <w:tc>
@@ -943,10 +1508,20 @@
               <w:spacing w:before="120" w:after="120"/>
               <w:rPr>
                 <w:b/>
-                <w:sz w:val="20"/>
-                <w:lang w:val="es-PA"/>
-              </w:rPr>
-            </w:pPr>
+                <w:color w:val="0070C0"/>
+                <w:sz w:val="20"/>
+                <w:lang w:val="es-PA"/>
+              </w:rPr>
+            </w:pPr>
+            <w:r>
+              <w:rPr>
+                <w:b/>
+                <w:color w:val="0070C0"/>
+                <w:sz w:val="20"/>
+                <w:lang w:val="es-PA"/>
+              </w:rPr>
+              <w:t>Manuales</w:t>
+            </w:r>
           </w:p>
         </w:tc>
         <w:tc>
@@ -958,10 +1533,20 @@
               <w:spacing w:before="120" w:after="120"/>
               <w:rPr>
                 <w:b/>
-                <w:sz w:val="20"/>
-                <w:lang w:val="es-PA"/>
-              </w:rPr>
-            </w:pPr>
+                <w:color w:val="0070C0"/>
+                <w:sz w:val="20"/>
+                <w:lang w:val="es-PA"/>
+              </w:rPr>
+            </w:pPr>
+            <w:r>
+              <w:rPr>
+                <w:b/>
+                <w:color w:val="0070C0"/>
+                <w:sz w:val="20"/>
+                <w:lang w:val="es-PA"/>
+              </w:rPr>
+              <w:t>Manuales de instalación y puesta en producción redactados.</w:t>
+            </w:r>
           </w:p>
         </w:tc>
         <w:tc>
@@ -973,10 +1558,20 @@
               <w:spacing w:before="120" w:after="120"/>
               <w:rPr>
                 <w:b/>
-                <w:sz w:val="20"/>
-                <w:lang w:val="es-PA"/>
-              </w:rPr>
-            </w:pPr>
+                <w:color w:val="0070C0"/>
+                <w:sz w:val="20"/>
+                <w:lang w:val="es-PA"/>
+              </w:rPr>
+            </w:pPr>
+            <w:r>
+              <w:rPr>
+                <w:b/>
+                <w:color w:val="0070C0"/>
+                <w:sz w:val="20"/>
+                <w:lang w:val="es-PA"/>
+              </w:rPr>
+              <w:t>30-11-2025</w:t>
+            </w:r>
           </w:p>
         </w:tc>
       </w:tr>
@@ -991,10 +1586,20 @@
               <w:jc w:val="center"/>
               <w:rPr>
                 <w:b/>
-                <w:sz w:val="20"/>
-                <w:lang w:val="es-PA"/>
-              </w:rPr>
-            </w:pPr>
+                <w:color w:val="0070C0"/>
+                <w:sz w:val="20"/>
+                <w:lang w:val="es-PA"/>
+              </w:rPr>
+            </w:pPr>
+            <w:r>
+              <w:rPr>
+                <w:b/>
+                <w:color w:val="0070C0"/>
+                <w:sz w:val="20"/>
+                <w:lang w:val="es-PA"/>
+              </w:rPr>
+              <w:t>12</w:t>
+            </w:r>
           </w:p>
         </w:tc>
         <w:tc>
@@ -1006,10 +1611,20 @@
               <w:spacing w:before="120" w:after="120"/>
               <w:rPr>
                 <w:b/>
-                <w:sz w:val="20"/>
-                <w:lang w:val="es-PA"/>
-              </w:rPr>
-            </w:pPr>
+                <w:color w:val="0070C0"/>
+                <w:sz w:val="20"/>
+                <w:lang w:val="es-PA"/>
+              </w:rPr>
+            </w:pPr>
+            <w:r>
+              <w:rPr>
+                <w:b/>
+                <w:color w:val="0070C0"/>
+                <w:sz w:val="20"/>
+                <w:lang w:val="es-PA"/>
+              </w:rPr>
+              <w:t>Código fuente empaquetado</w:t>
+            </w:r>
           </w:p>
         </w:tc>
         <w:tc>
@@ -1021,10 +1636,20 @@
               <w:spacing w:before="120" w:after="120"/>
               <w:rPr>
                 <w:b/>
-                <w:sz w:val="20"/>
-                <w:lang w:val="es-PA"/>
-              </w:rPr>
-            </w:pPr>
+                <w:color w:val="0070C0"/>
+                <w:sz w:val="20"/>
+                <w:lang w:val="es-PA"/>
+              </w:rPr>
+            </w:pPr>
+            <w:r>
+              <w:rPr>
+                <w:b/>
+                <w:color w:val="0070C0"/>
+                <w:sz w:val="20"/>
+                <w:lang w:val="es-PA"/>
+              </w:rPr>
+              <w:t>Paquete con el código fuente listo para la entrega.</w:t>
+            </w:r>
           </w:p>
         </w:tc>
         <w:tc>
@@ -1036,10 +1661,20 @@
               <w:spacing w:before="120" w:after="120"/>
               <w:rPr>
                 <w:b/>
-                <w:sz w:val="20"/>
-                <w:lang w:val="es-PA"/>
-              </w:rPr>
-            </w:pPr>
+                <w:color w:val="0070C0"/>
+                <w:sz w:val="20"/>
+                <w:lang w:val="es-PA"/>
+              </w:rPr>
+            </w:pPr>
+            <w:r>
+              <w:rPr>
+                <w:b/>
+                <w:color w:val="0070C0"/>
+                <w:sz w:val="20"/>
+                <w:lang w:val="es-PA"/>
+              </w:rPr>
+              <w:t>30-11-2025</w:t>
+            </w:r>
           </w:p>
         </w:tc>
       </w:tr>
@@ -1051,9 +1686,9 @@
           <w:p>
             <w:pPr>
               <w:spacing w:before="120" w:after="120"/>
-              <w:jc w:val="center"/>
-              <w:rPr>
-                <w:b/>
+              <w:rPr>
+                <w:b/>
+                <w:color w:val="0070C0"/>
                 <w:sz w:val="20"/>
                 <w:lang w:val="es-PA"/>
               </w:rPr>
@@ -1319,7 +1954,7 @@
 </file>
 
 <file path=word/endnotes.xml><?xml version="1.0" encoding="utf-8"?>
-<w:endnotes xmlns:wpc="http://schemas.microsoft.com/office/word/2010/wordprocessingCanvas" xmlns:cx="http://schemas.microsoft.com/office/drawing/2014/chartex" xmlns:cx1="http://schemas.microsoft.com/office/drawing/2015/9/8/chartex" xmlns:cx2="http://schemas.microsoft.com/office/drawing/2015/10/21/chartex" xmlns:cx3="http://schemas.microsoft.com/office/drawing/2016/5/9/chartex" xmlns:cx4="http://schemas.microsoft.com/office/drawing/2016/5/10/chartex" xmlns:cx5="http://schemas.microsoft.com/office/drawing/2016/5/11/chartex" xmlns:cx6="http://schemas.microsoft.com/office/drawing/2016/5/12/chartex" xmlns:cx7="http://schemas.microsoft.com/office/drawing/2016/5/13/chartex" xmlns:cx8="http://schemas.microsoft.com/office/drawing/2016/5/14/chartex" xmlns:mc="http://schemas.openxmlformats.org/markup-compatibility/2006" xmlns:aink="http://schemas.microsoft.com/office/drawing/2016/ink" xmlns:am3d="http://schemas.microsoft.com/office/drawing/2017/model3d" xmlns:o="urn:schemas-microsoft-com:office:office" xmlns:oel="http://schemas.microsoft.com/office/2019/extlst" xmlns:r="http://schemas.openxmlformats.org/officeDocument/2006/relationships" xmlns:m="http://schemas.openxmlformats.org/officeDocument/2006/math" xmlns:v="urn:schemas-microsoft-com:vml" xmlns:wp14="http://schemas.microsoft.com/office/word/2010/wordprocessingDrawing" xmlns:wp="http://schemas.openxmlformats.org/drawingml/2006/wordprocessingDrawing" xmlns:w10="urn:schemas-microsoft-com:office:word" xmlns:w="http://schemas.openxmlformats.org/wordprocessingml/2006/main" xmlns:w14="http://schemas.microsoft.com/office/word/2010/wordml" xmlns:w15="http://schemas.microsoft.com/office/word/2012/wordml" xmlns:w16cex="http://schemas.microsoft.com/office/word/2018/wordml/cex" xmlns:w16cid="http://schemas.microsoft.com/office/word/2016/wordml/cid" xmlns:w16="http://schemas.microsoft.com/office/word/2018/wordml" xmlns:w16sdtdh="http://schemas.microsoft.com/office/word/2020/wordml/sdtdatahash" xmlns:w16se="http://schemas.microsoft.com/office/word/2015/wordml/symex" xmlns:wpg="http://schemas.microsoft.com/office/word/2010/wordprocessingGroup" xmlns:wpi="http://schemas.microsoft.com/office/word/2010/wordprocessingInk" xmlns:wne="http://schemas.microsoft.com/office/word/2006/wordml" xmlns:wps="http://schemas.microsoft.com/office/word/2010/wordprocessingShape" mc:Ignorable="w14 w15 w16se w16cid w16 w16cex w16sdtdh wp14">
+<w:endnotes xmlns:wpc="http://schemas.microsoft.com/office/word/2010/wordprocessingCanvas" xmlns:cx="http://schemas.microsoft.com/office/drawing/2014/chartex" xmlns:cx1="http://schemas.microsoft.com/office/drawing/2015/9/8/chartex" xmlns:cx2="http://schemas.microsoft.com/office/drawing/2015/10/21/chartex" xmlns:cx3="http://schemas.microsoft.com/office/drawing/2016/5/9/chartex" xmlns:cx4="http://schemas.microsoft.com/office/drawing/2016/5/10/chartex" xmlns:cx5="http://schemas.microsoft.com/office/drawing/2016/5/11/chartex" xmlns:cx6="http://schemas.microsoft.com/office/drawing/2016/5/12/chartex" xmlns:cx7="http://schemas.microsoft.com/office/drawing/2016/5/13/chartex" xmlns:cx8="http://schemas.microsoft.com/office/drawing/2016/5/14/chartex" xmlns:mc="http://schemas.openxmlformats.org/markup-compatibility/2006" xmlns:aink="http://schemas.microsoft.com/office/drawing/2016/ink" xmlns:am3d="http://schemas.microsoft.com/office/drawing/2017/model3d" xmlns:o="urn:schemas-microsoft-com:office:office" xmlns:r="http://schemas.openxmlformats.org/officeDocument/2006/relationships" xmlns:m="http://schemas.openxmlformats.org/officeDocument/2006/math" xmlns:v="urn:schemas-microsoft-com:vml" xmlns:wp14="http://schemas.microsoft.com/office/word/2010/wordprocessingDrawing" xmlns:wp="http://schemas.openxmlformats.org/drawingml/2006/wordprocessingDrawing" xmlns:w10="urn:schemas-microsoft-com:office:word" xmlns:w="http://schemas.openxmlformats.org/wordprocessingml/2006/main" xmlns:w14="http://schemas.microsoft.com/office/word/2010/wordml" xmlns:w15="http://schemas.microsoft.com/office/word/2012/wordml" xmlns:w16cex="http://schemas.microsoft.com/office/word/2018/wordml/cex" xmlns:w16cid="http://schemas.microsoft.com/office/word/2016/wordml/cid" xmlns:w16="http://schemas.microsoft.com/office/word/2018/wordml" xmlns:w16sdtdh="http://schemas.microsoft.com/office/word/2020/wordml/sdtdatahash" xmlns:w16se="http://schemas.microsoft.com/office/word/2015/wordml/symex" xmlns:wpg="http://schemas.microsoft.com/office/word/2010/wordprocessingGroup" xmlns:wpi="http://schemas.microsoft.com/office/word/2010/wordprocessingInk" xmlns:wne="http://schemas.microsoft.com/office/word/2006/wordml" xmlns:wps="http://schemas.microsoft.com/office/word/2010/wordprocessingShape" mc:Ignorable="w14 w15 w16se w16cid w16 w16cex w16sdtdh wp14">
   <w:endnote w:type="separator" w:id="-1">
     <w:p>
       <w:pPr>
@@ -1344,7 +1979,7 @@
 </file>
 
 <file path=word/footer1.xml><?xml version="1.0" encoding="utf-8"?>
-<w:ftr xmlns:wpc="http://schemas.microsoft.com/office/word/2010/wordprocessingCanvas" xmlns:cx="http://schemas.microsoft.com/office/drawing/2014/chartex" xmlns:cx1="http://schemas.microsoft.com/office/drawing/2015/9/8/chartex" xmlns:cx2="http://schemas.microsoft.com/office/drawing/2015/10/21/chartex" xmlns:cx3="http://schemas.microsoft.com/office/drawing/2016/5/9/chartex" xmlns:cx4="http://schemas.microsoft.com/office/drawing/2016/5/10/chartex" xmlns:cx5="http://schemas.microsoft.com/office/drawing/2016/5/11/chartex" xmlns:cx6="http://schemas.microsoft.com/office/drawing/2016/5/12/chartex" xmlns:cx7="http://schemas.microsoft.com/office/drawing/2016/5/13/chartex" xmlns:cx8="http://schemas.microsoft.com/office/drawing/2016/5/14/chartex" xmlns:mc="http://schemas.openxmlformats.org/markup-compatibility/2006" xmlns:aink="http://schemas.microsoft.com/office/drawing/2016/ink" xmlns:am3d="http://schemas.microsoft.com/office/drawing/2017/model3d" xmlns:o="urn:schemas-microsoft-com:office:office" xmlns:oel="http://schemas.microsoft.com/office/2019/extlst" xmlns:r="http://schemas.openxmlformats.org/officeDocument/2006/relationships" xmlns:m="http://schemas.openxmlformats.org/officeDocument/2006/math" xmlns:v="urn:schemas-microsoft-com:vml" xmlns:wp14="http://schemas.microsoft.com/office/word/2010/wordprocessingDrawing" xmlns:wp="http://schemas.openxmlformats.org/drawingml/2006/wordprocessingDrawing" xmlns:w10="urn:schemas-microsoft-com:office:word" xmlns:w="http://schemas.openxmlformats.org/wordprocessingml/2006/main" xmlns:w14="http://schemas.microsoft.com/office/word/2010/wordml" xmlns:w15="http://schemas.microsoft.com/office/word/2012/wordml" xmlns:w16cex="http://schemas.microsoft.com/office/word/2018/wordml/cex" xmlns:w16cid="http://schemas.microsoft.com/office/word/2016/wordml/cid" xmlns:w16="http://schemas.microsoft.com/office/word/2018/wordml" xmlns:w16sdtdh="http://schemas.microsoft.com/office/word/2020/wordml/sdtdatahash" xmlns:w16se="http://schemas.microsoft.com/office/word/2015/wordml/symex" xmlns:wpg="http://schemas.microsoft.com/office/word/2010/wordprocessingGroup" xmlns:wpi="http://schemas.microsoft.com/office/word/2010/wordprocessingInk" xmlns:wne="http://schemas.microsoft.com/office/word/2006/wordml" xmlns:wps="http://schemas.microsoft.com/office/word/2010/wordprocessingShape" mc:Ignorable="w14 w15 w16se w16cid w16 w16cex w16sdtdh wp14">
+<w:ftr xmlns:wpc="http://schemas.microsoft.com/office/word/2010/wordprocessingCanvas" xmlns:cx="http://schemas.microsoft.com/office/drawing/2014/chartex" xmlns:cx1="http://schemas.microsoft.com/office/drawing/2015/9/8/chartex" xmlns:cx2="http://schemas.microsoft.com/office/drawing/2015/10/21/chartex" xmlns:cx3="http://schemas.microsoft.com/office/drawing/2016/5/9/chartex" xmlns:cx4="http://schemas.microsoft.com/office/drawing/2016/5/10/chartex" xmlns:cx5="http://schemas.microsoft.com/office/drawing/2016/5/11/chartex" xmlns:cx6="http://schemas.microsoft.com/office/drawing/2016/5/12/chartex" xmlns:cx7="http://schemas.microsoft.com/office/drawing/2016/5/13/chartex" xmlns:cx8="http://schemas.microsoft.com/office/drawing/2016/5/14/chartex" xmlns:mc="http://schemas.openxmlformats.org/markup-compatibility/2006" xmlns:aink="http://schemas.microsoft.com/office/drawing/2016/ink" xmlns:am3d="http://schemas.microsoft.com/office/drawing/2017/model3d" xmlns:o="urn:schemas-microsoft-com:office:office" xmlns:r="http://schemas.openxmlformats.org/officeDocument/2006/relationships" xmlns:m="http://schemas.openxmlformats.org/officeDocument/2006/math" xmlns:v="urn:schemas-microsoft-com:vml" xmlns:wp14="http://schemas.microsoft.com/office/word/2010/wordprocessingDrawing" xmlns:wp="http://schemas.openxmlformats.org/drawingml/2006/wordprocessingDrawing" xmlns:w10="urn:schemas-microsoft-com:office:word" xmlns:w="http://schemas.openxmlformats.org/wordprocessingml/2006/main" xmlns:w14="http://schemas.microsoft.com/office/word/2010/wordml" xmlns:w15="http://schemas.microsoft.com/office/word/2012/wordml" xmlns:w16cex="http://schemas.microsoft.com/office/word/2018/wordml/cex" xmlns:w16cid="http://schemas.microsoft.com/office/word/2016/wordml/cid" xmlns:w16="http://schemas.microsoft.com/office/word/2018/wordml" xmlns:w16sdtdh="http://schemas.microsoft.com/office/word/2020/wordml/sdtdatahash" xmlns:w16se="http://schemas.microsoft.com/office/word/2015/wordml/symex" xmlns:wpg="http://schemas.microsoft.com/office/word/2010/wordprocessingGroup" xmlns:wpi="http://schemas.microsoft.com/office/word/2010/wordprocessingInk" xmlns:wne="http://schemas.microsoft.com/office/word/2006/wordml" xmlns:wps="http://schemas.microsoft.com/office/word/2010/wordprocessingShape" mc:Ignorable="w14 w15 w16se w16cid w16 w16cex w16sdtdh wp14">
   <w:p>
     <w:pPr>
       <w:pStyle w:val="Piedepgina"/>
@@ -1401,14 +2036,27 @@
     <w:r>
       <w:t xml:space="preserve"> de </w:t>
     </w:r>
-    <w:fldSimple w:instr=" NUMPAGES   \* MERGEFORMAT ">
-      <w:r>
-        <w:rPr>
-          <w:noProof/>
-        </w:rPr>
-        <w:t>1</w:t>
-      </w:r>
-    </w:fldSimple>
+    <w:r>
+      <w:fldChar w:fldCharType="begin"/>
+    </w:r>
+    <w:r>
+      <w:instrText xml:space="preserve"> NUMPAGES   \* MERGEFORMAT </w:instrText>
+    </w:r>
+    <w:r>
+      <w:fldChar w:fldCharType="separate"/>
+    </w:r>
+    <w:r>
+      <w:rPr>
+        <w:noProof/>
+      </w:rPr>
+      <w:t>1</w:t>
+    </w:r>
+    <w:r>
+      <w:rPr>
+        <w:noProof/>
+      </w:rPr>
+      <w:fldChar w:fldCharType="end"/>
+    </w:r>
   </w:p>
   <w:p>
     <w:pPr>
@@ -1437,7 +2085,7 @@
 </file>
 
 <file path=word/footnotes.xml><?xml version="1.0" encoding="utf-8"?>
-<w:footnotes xmlns:wpc="http://schemas.microsoft.com/office/word/2010/wordprocessingCanvas" xmlns:cx="http://schemas.microsoft.com/office/drawing/2014/chartex" xmlns:cx1="http://schemas.microsoft.com/office/drawing/2015/9/8/chartex" xmlns:cx2="http://schemas.microsoft.com/office/drawing/2015/10/21/chartex" xmlns:cx3="http://schemas.microsoft.com/office/drawing/2016/5/9/chartex" xmlns:cx4="http://schemas.microsoft.com/office/drawing/2016/5/10/chartex" xmlns:cx5="http://schemas.microsoft.com/office/drawing/2016/5/11/chartex" xmlns:cx6="http://schemas.microsoft.com/office/drawing/2016/5/12/chartex" xmlns:cx7="http://schemas.microsoft.com/office/drawing/2016/5/13/chartex" xmlns:cx8="http://schemas.microsoft.com/office/drawing/2016/5/14/chartex" xmlns:mc="http://schemas.openxmlformats.org/markup-compatibility/2006" xmlns:aink="http://schemas.microsoft.com/office/drawing/2016/ink" xmlns:am3d="http://schemas.microsoft.com/office/drawing/2017/model3d" xmlns:o="urn:schemas-microsoft-com:office:office" xmlns:oel="http://schemas.microsoft.com/office/2019/extlst" xmlns:r="http://schemas.openxmlformats.org/officeDocument/2006/relationships" xmlns:m="http://schemas.openxmlformats.org/officeDocument/2006/math" xmlns:v="urn:schemas-microsoft-com:vml" xmlns:wp14="http://schemas.microsoft.com/office/word/2010/wordprocessingDrawing" xmlns:wp="http://schemas.openxmlformats.org/drawingml/2006/wordprocessingDrawing" xmlns:w10="urn:schemas-microsoft-com:office:word" xmlns:w="http://schemas.openxmlformats.org/wordprocessingml/2006/main" xmlns:w14="http://schemas.microsoft.com/office/word/2010/wordml" xmlns:w15="http://schemas.microsoft.com/office/word/2012/wordml" xmlns:w16cex="http://schemas.microsoft.com/office/word/2018/wordml/cex" xmlns:w16cid="http://schemas.microsoft.com/office/word/2016/wordml/cid" xmlns:w16="http://schemas.microsoft.com/office/word/2018/wordml" xmlns:w16sdtdh="http://schemas.microsoft.com/office/word/2020/wordml/sdtdatahash" xmlns:w16se="http://schemas.microsoft.com/office/word/2015/wordml/symex" xmlns:wpg="http://schemas.microsoft.com/office/word/2010/wordprocessingGroup" xmlns:wpi="http://schemas.microsoft.com/office/word/2010/wordprocessingInk" xmlns:wne="http://schemas.microsoft.com/office/word/2006/wordml" xmlns:wps="http://schemas.microsoft.com/office/word/2010/wordprocessingShape" mc:Ignorable="w14 w15 w16se w16cid w16 w16cex w16sdtdh wp14">
+<w:footnotes xmlns:wpc="http://schemas.microsoft.com/office/word/2010/wordprocessingCanvas" xmlns:cx="http://schemas.microsoft.com/office/drawing/2014/chartex" xmlns:cx1="http://schemas.microsoft.com/office/drawing/2015/9/8/chartex" xmlns:cx2="http://schemas.microsoft.com/office/drawing/2015/10/21/chartex" xmlns:cx3="http://schemas.microsoft.com/office/drawing/2016/5/9/chartex" xmlns:cx4="http://schemas.microsoft.com/office/drawing/2016/5/10/chartex" xmlns:cx5="http://schemas.microsoft.com/office/drawing/2016/5/11/chartex" xmlns:cx6="http://schemas.microsoft.com/office/drawing/2016/5/12/chartex" xmlns:cx7="http://schemas.microsoft.com/office/drawing/2016/5/13/chartex" xmlns:cx8="http://schemas.microsoft.com/office/drawing/2016/5/14/chartex" xmlns:mc="http://schemas.openxmlformats.org/markup-compatibility/2006" xmlns:aink="http://schemas.microsoft.com/office/drawing/2016/ink" xmlns:am3d="http://schemas.microsoft.com/office/drawing/2017/model3d" xmlns:o="urn:schemas-microsoft-com:office:office" xmlns:r="http://schemas.openxmlformats.org/officeDocument/2006/relationships" xmlns:m="http://schemas.openxmlformats.org/officeDocument/2006/math" xmlns:v="urn:schemas-microsoft-com:vml" xmlns:wp14="http://schemas.microsoft.com/office/word/2010/wordprocessingDrawing" xmlns:wp="http://schemas.openxmlformats.org/drawingml/2006/wordprocessingDrawing" xmlns:w10="urn:schemas-microsoft-com:office:word" xmlns:w="http://schemas.openxmlformats.org/wordprocessingml/2006/main" xmlns:w14="http://schemas.microsoft.com/office/word/2010/wordml" xmlns:w15="http://schemas.microsoft.com/office/word/2012/wordml" xmlns:w16cex="http://schemas.microsoft.com/office/word/2018/wordml/cex" xmlns:w16cid="http://schemas.microsoft.com/office/word/2016/wordml/cid" xmlns:w16="http://schemas.microsoft.com/office/word/2018/wordml" xmlns:w16sdtdh="http://schemas.microsoft.com/office/word/2020/wordml/sdtdatahash" xmlns:w16se="http://schemas.microsoft.com/office/word/2015/wordml/symex" xmlns:wpg="http://schemas.microsoft.com/office/word/2010/wordprocessingGroup" xmlns:wpi="http://schemas.microsoft.com/office/word/2010/wordprocessingInk" xmlns:wne="http://schemas.microsoft.com/office/word/2006/wordml" xmlns:wps="http://schemas.microsoft.com/office/word/2010/wordprocessingShape" mc:Ignorable="w14 w15 w16se w16cid w16 w16cex w16sdtdh wp14">
   <w:footnote w:type="separator" w:id="-1">
     <w:p>
       <w:pPr>
@@ -1462,7 +2110,7 @@
 </file>
 
 <file path=word/header1.xml><?xml version="1.0" encoding="utf-8"?>
-<w:hdr xmlns:wpc="http://schemas.microsoft.com/office/word/2010/wordprocessingCanvas" xmlns:cx="http://schemas.microsoft.com/office/drawing/2014/chartex" xmlns:cx1="http://schemas.microsoft.com/office/drawing/2015/9/8/chartex" xmlns:cx2="http://schemas.microsoft.com/office/drawing/2015/10/21/chartex" xmlns:cx3="http://schemas.microsoft.com/office/drawing/2016/5/9/chartex" xmlns:cx4="http://schemas.microsoft.com/office/drawing/2016/5/10/chartex" xmlns:cx5="http://schemas.microsoft.com/office/drawing/2016/5/11/chartex" xmlns:cx6="http://schemas.microsoft.com/office/drawing/2016/5/12/chartex" xmlns:cx7="http://schemas.microsoft.com/office/drawing/2016/5/13/chartex" xmlns:cx8="http://schemas.microsoft.com/office/drawing/2016/5/14/chartex" xmlns:mc="http://schemas.openxmlformats.org/markup-compatibility/2006" xmlns:aink="http://schemas.microsoft.com/office/drawing/2016/ink" xmlns:am3d="http://schemas.microsoft.com/office/drawing/2017/model3d" xmlns:o="urn:schemas-microsoft-com:office:office" xmlns:oel="http://schemas.microsoft.com/office/2019/extlst" xmlns:r="http://schemas.openxmlformats.org/officeDocument/2006/relationships" xmlns:m="http://schemas.openxmlformats.org/officeDocument/2006/math" xmlns:v="urn:schemas-microsoft-com:vml" xmlns:wp14="http://schemas.microsoft.com/office/word/2010/wordprocessingDrawing" xmlns:wp="http://schemas.openxmlformats.org/drawingml/2006/wordprocessingDrawing" xmlns:w10="urn:schemas-microsoft-com:office:word" xmlns:w="http://schemas.openxmlformats.org/wordprocessingml/2006/main" xmlns:w14="http://schemas.microsoft.com/office/word/2010/wordml" xmlns:w15="http://schemas.microsoft.com/office/word/2012/wordml" xmlns:w16cex="http://schemas.microsoft.com/office/word/2018/wordml/cex" xmlns:w16cid="http://schemas.microsoft.com/office/word/2016/wordml/cid" xmlns:w16="http://schemas.microsoft.com/office/word/2018/wordml" xmlns:w16sdtdh="http://schemas.microsoft.com/office/word/2020/wordml/sdtdatahash" xmlns:w16se="http://schemas.microsoft.com/office/word/2015/wordml/symex" xmlns:wpg="http://schemas.microsoft.com/office/word/2010/wordprocessingGroup" xmlns:wpi="http://schemas.microsoft.com/office/word/2010/wordprocessingInk" xmlns:wne="http://schemas.microsoft.com/office/word/2006/wordml" xmlns:wps="http://schemas.microsoft.com/office/word/2010/wordprocessingShape" mc:Ignorable="w14 w15 w16se w16cid w16 w16cex w16sdtdh wp14">
+<w:hdr xmlns:wpc="http://schemas.microsoft.com/office/word/2010/wordprocessingCanvas" xmlns:cx="http://schemas.microsoft.com/office/drawing/2014/chartex" xmlns:cx1="http://schemas.microsoft.com/office/drawing/2015/9/8/chartex" xmlns:cx2="http://schemas.microsoft.com/office/drawing/2015/10/21/chartex" xmlns:cx3="http://schemas.microsoft.com/office/drawing/2016/5/9/chartex" xmlns:cx4="http://schemas.microsoft.com/office/drawing/2016/5/10/chartex" xmlns:cx5="http://schemas.microsoft.com/office/drawing/2016/5/11/chartex" xmlns:cx6="http://schemas.microsoft.com/office/drawing/2016/5/12/chartex" xmlns:cx7="http://schemas.microsoft.com/office/drawing/2016/5/13/chartex" xmlns:cx8="http://schemas.microsoft.com/office/drawing/2016/5/14/chartex" xmlns:mc="http://schemas.openxmlformats.org/markup-compatibility/2006" xmlns:aink="http://schemas.microsoft.com/office/drawing/2016/ink" xmlns:am3d="http://schemas.microsoft.com/office/drawing/2017/model3d" xmlns:o="urn:schemas-microsoft-com:office:office" xmlns:r="http://schemas.openxmlformats.org/officeDocument/2006/relationships" xmlns:m="http://schemas.openxmlformats.org/officeDocument/2006/math" xmlns:v="urn:schemas-microsoft-com:vml" xmlns:wp14="http://schemas.microsoft.com/office/word/2010/wordprocessingDrawing" xmlns:wp="http://schemas.openxmlformats.org/drawingml/2006/wordprocessingDrawing" xmlns:w10="urn:schemas-microsoft-com:office:word" xmlns:w="http://schemas.openxmlformats.org/wordprocessingml/2006/main" xmlns:w14="http://schemas.microsoft.com/office/word/2010/wordml" xmlns:w15="http://schemas.microsoft.com/office/word/2012/wordml" xmlns:w16cex="http://schemas.microsoft.com/office/word/2018/wordml/cex" xmlns:w16cid="http://schemas.microsoft.com/office/word/2016/wordml/cid" xmlns:w16="http://schemas.microsoft.com/office/word/2018/wordml" xmlns:w16sdtdh="http://schemas.microsoft.com/office/word/2020/wordml/sdtdatahash" xmlns:w16se="http://schemas.microsoft.com/office/word/2015/wordml/symex" xmlns:wpg="http://schemas.microsoft.com/office/word/2010/wordprocessingGroup" xmlns:wpi="http://schemas.microsoft.com/office/word/2010/wordprocessingInk" xmlns:wne="http://schemas.microsoft.com/office/word/2006/wordml" xmlns:wps="http://schemas.microsoft.com/office/word/2010/wordprocessingShape" mc:Ignorable="w14 w15 w16se w16cid w16 w16cex w16sdtdh wp14">
   <w:p>
     <w:pPr>
       <w:pStyle w:val="Encabezado"/>

</xml_diff>

<commit_message>
docs: :memo: correcion hitos controlador
</commit_message>
<xml_diff>
--- a/wip/semana 4/LISTA DE HITOS_v1.0(1).docx
+++ b/wip/semana 4/LISTA DE HITOS_v1.0(1).docx
@@ -1,6 +1,6 @@
 
 <file path=word/document.xml><?xml version="1.0" encoding="utf-8"?>
-<w:document xmlns:wpc="http://schemas.microsoft.com/office/word/2010/wordprocessingCanvas" xmlns:cx="http://schemas.microsoft.com/office/drawing/2014/chartex" xmlns:cx1="http://schemas.microsoft.com/office/drawing/2015/9/8/chartex" xmlns:cx2="http://schemas.microsoft.com/office/drawing/2015/10/21/chartex" xmlns:cx3="http://schemas.microsoft.com/office/drawing/2016/5/9/chartex" xmlns:cx4="http://schemas.microsoft.com/office/drawing/2016/5/10/chartex" xmlns:cx5="http://schemas.microsoft.com/office/drawing/2016/5/11/chartex" xmlns:cx6="http://schemas.microsoft.com/office/drawing/2016/5/12/chartex" xmlns:cx7="http://schemas.microsoft.com/office/drawing/2016/5/13/chartex" xmlns:cx8="http://schemas.microsoft.com/office/drawing/2016/5/14/chartex" xmlns:mc="http://schemas.openxmlformats.org/markup-compatibility/2006" xmlns:aink="http://schemas.microsoft.com/office/drawing/2016/ink" xmlns:am3d="http://schemas.microsoft.com/office/drawing/2017/model3d" xmlns:o="urn:schemas-microsoft-com:office:office" xmlns:r="http://schemas.openxmlformats.org/officeDocument/2006/relationships" xmlns:m="http://schemas.openxmlformats.org/officeDocument/2006/math" xmlns:v="urn:schemas-microsoft-com:vml" xmlns:wp14="http://schemas.microsoft.com/office/word/2010/wordprocessingDrawing" xmlns:wp="http://schemas.openxmlformats.org/drawingml/2006/wordprocessingDrawing" xmlns:w10="urn:schemas-microsoft-com:office:word" xmlns:w="http://schemas.openxmlformats.org/wordprocessingml/2006/main" xmlns:w14="http://schemas.microsoft.com/office/word/2010/wordml" xmlns:w15="http://schemas.microsoft.com/office/word/2012/wordml" xmlns:w16cex="http://schemas.microsoft.com/office/word/2018/wordml/cex" xmlns:w16cid="http://schemas.microsoft.com/office/word/2016/wordml/cid" xmlns:w16="http://schemas.microsoft.com/office/word/2018/wordml" xmlns:w16sdtdh="http://schemas.microsoft.com/office/word/2020/wordml/sdtdatahash" xmlns:w16se="http://schemas.microsoft.com/office/word/2015/wordml/symex" xmlns:wpg="http://schemas.microsoft.com/office/word/2010/wordprocessingGroup" xmlns:wpi="http://schemas.microsoft.com/office/word/2010/wordprocessingInk" xmlns:wne="http://schemas.microsoft.com/office/word/2006/wordml" xmlns:wps="http://schemas.microsoft.com/office/word/2010/wordprocessingShape" mc:Ignorable="w14 w15 w16se w16cid w16 w16cex w16sdtdh wp14">
+<w:document xmlns:wpc="http://schemas.microsoft.com/office/word/2010/wordprocessingCanvas" xmlns:cx="http://schemas.microsoft.com/office/drawing/2014/chartex" xmlns:cx1="http://schemas.microsoft.com/office/drawing/2015/9/8/chartex" xmlns:cx2="http://schemas.microsoft.com/office/drawing/2015/10/21/chartex" xmlns:cx3="http://schemas.microsoft.com/office/drawing/2016/5/9/chartex" xmlns:cx4="http://schemas.microsoft.com/office/drawing/2016/5/10/chartex" xmlns:cx5="http://schemas.microsoft.com/office/drawing/2016/5/11/chartex" xmlns:cx6="http://schemas.microsoft.com/office/drawing/2016/5/12/chartex" xmlns:cx7="http://schemas.microsoft.com/office/drawing/2016/5/13/chartex" xmlns:cx8="http://schemas.microsoft.com/office/drawing/2016/5/14/chartex" xmlns:mc="http://schemas.openxmlformats.org/markup-compatibility/2006" xmlns:aink="http://schemas.microsoft.com/office/drawing/2016/ink" xmlns:am3d="http://schemas.microsoft.com/office/drawing/2017/model3d" xmlns:o="urn:schemas-microsoft-com:office:office" xmlns:oel="http://schemas.microsoft.com/office/2019/extlst" xmlns:r="http://schemas.openxmlformats.org/officeDocument/2006/relationships" xmlns:m="http://schemas.openxmlformats.org/officeDocument/2006/math" xmlns:v="urn:schemas-microsoft-com:vml" xmlns:wp14="http://schemas.microsoft.com/office/word/2010/wordprocessingDrawing" xmlns:wp="http://schemas.openxmlformats.org/drawingml/2006/wordprocessingDrawing" xmlns:w10="urn:schemas-microsoft-com:office:word" xmlns:w="http://schemas.openxmlformats.org/wordprocessingml/2006/main" xmlns:w14="http://schemas.microsoft.com/office/word/2010/wordml" xmlns:w15="http://schemas.microsoft.com/office/word/2012/wordml" xmlns:w16cex="http://schemas.microsoft.com/office/word/2018/wordml/cex" xmlns:w16cid="http://schemas.microsoft.com/office/word/2016/wordml/cid" xmlns:w16="http://schemas.microsoft.com/office/word/2018/wordml" xmlns:w16du="http://schemas.microsoft.com/office/word/2023/wordml/word16du" xmlns:w16sdtdh="http://schemas.microsoft.com/office/word/2020/wordml/sdtdatahash" xmlns:w16sdtfl="http://schemas.microsoft.com/office/word/2024/wordml/sdtformatlock" xmlns:w16se="http://schemas.microsoft.com/office/word/2015/wordml/symex" xmlns:wpg="http://schemas.microsoft.com/office/word/2010/wordprocessingGroup" xmlns:wpi="http://schemas.microsoft.com/office/word/2010/wordprocessingInk" xmlns:wne="http://schemas.microsoft.com/office/word/2006/wordml" xmlns:wps="http://schemas.microsoft.com/office/word/2010/wordprocessingShape" mc:Ignorable="w14 w15 w16se w16cid w16 w16cex w16sdtdh w16sdtfl w16du wp14">
   <w:body>
     <w:p>
       <w:pPr>
@@ -65,34 +65,14 @@
                 <w:lang w:val="es-PA"/>
               </w:rPr>
             </w:pPr>
-            <w:proofErr w:type="spellStart"/>
-            <w:r>
-              <w:rPr>
-                <w:color w:val="0070C0"/>
-                <w:sz w:val="20"/>
-                <w:lang w:val="es-PA"/>
-              </w:rPr>
-              <w:t>Orchid</w:t>
-            </w:r>
-            <w:proofErr w:type="spellEnd"/>
-            <w:r>
-              <w:rPr>
-                <w:color w:val="0070C0"/>
-                <w:sz w:val="20"/>
-                <w:lang w:val="es-PA"/>
-              </w:rPr>
-              <w:t xml:space="preserve"> </w:t>
-            </w:r>
-            <w:proofErr w:type="spellStart"/>
-            <w:r>
-              <w:rPr>
-                <w:color w:val="0070C0"/>
-                <w:sz w:val="20"/>
-                <w:lang w:val="es-PA"/>
-              </w:rPr>
-              <w:t>Cosmetics</w:t>
-            </w:r>
-            <w:proofErr w:type="spellEnd"/>
+            <w:r>
+              <w:rPr>
+                <w:color w:val="0070C0"/>
+                <w:sz w:val="20"/>
+                <w:lang w:val="es-PA"/>
+              </w:rPr>
+              <w:t>Orchid Cosmetics</w:t>
+            </w:r>
           </w:p>
         </w:tc>
         <w:tc>
@@ -906,7 +886,7 @@
                 <w:sz w:val="20"/>
                 <w:lang w:val="es-PA"/>
               </w:rPr>
-              <w:t>Controladores</w:t>
+              <w:t>Primer despliegue</w:t>
             </w:r>
           </w:p>
         </w:tc>
@@ -931,61 +911,7 @@
                 <w:sz w:val="20"/>
                 <w:lang w:val="es-PA"/>
               </w:rPr>
-              <w:t>Funcionalidades básicas</w:t>
-            </w:r>
-            <w:r>
-              <w:rPr>
-                <w:b/>
-                <w:color w:val="0070C0"/>
-                <w:sz w:val="20"/>
-                <w:lang w:val="es-PA"/>
-              </w:rPr>
-              <w:t xml:space="preserve"> </w:t>
-            </w:r>
-            <w:r>
-              <w:rPr>
-                <w:b/>
-                <w:color w:val="0070C0"/>
-                <w:sz w:val="20"/>
-                <w:lang w:val="es-PA"/>
-              </w:rPr>
-              <w:t xml:space="preserve">(CRUD) de todos los </w:t>
-            </w:r>
-            <w:r>
-              <w:rPr>
-                <w:b/>
-                <w:color w:val="0070C0"/>
-                <w:sz w:val="20"/>
-                <w:lang w:val="es-PA"/>
-              </w:rPr>
-              <w:t>controladores</w:t>
-            </w:r>
-            <w:r>
-              <w:rPr>
-                <w:b/>
-                <w:color w:val="0070C0"/>
-                <w:sz w:val="20"/>
-                <w:lang w:val="es-PA"/>
-              </w:rPr>
-              <w:t xml:space="preserve"> implementa</w:t>
-            </w:r>
-            <w:r>
-              <w:rPr>
-                <w:b/>
-                <w:color w:val="0070C0"/>
-                <w:sz w:val="20"/>
-                <w:lang w:val="es-PA"/>
-              </w:rPr>
-              <w:t>das</w:t>
-            </w:r>
-            <w:r>
-              <w:rPr>
-                <w:b/>
-                <w:color w:val="0070C0"/>
-                <w:sz w:val="20"/>
-                <w:lang w:val="es-PA"/>
-              </w:rPr>
-              <w:t>.</w:t>
+              <w:t>Primera versión de prueba del sistema desplegada.</w:t>
             </w:r>
           </w:p>
         </w:tc>
@@ -1010,7 +936,7 @@
                 <w:sz w:val="20"/>
                 <w:lang w:val="es-PA"/>
               </w:rPr>
-              <w:t>15-11-2025</w:t>
+              <w:t>16-11-2025</w:t>
             </w:r>
           </w:p>
         </w:tc>
@@ -1063,7 +989,7 @@
                 <w:sz w:val="20"/>
                 <w:lang w:val="es-PA"/>
               </w:rPr>
-              <w:t>Primer despliegue</w:t>
+              <w:t>Pasarela de pago</w:t>
             </w:r>
           </w:p>
         </w:tc>
@@ -1088,7 +1014,34 @@
                 <w:sz w:val="20"/>
                 <w:lang w:val="es-PA"/>
               </w:rPr>
-              <w:t>Primera versión de prueba del sistema desplegada.</w:t>
+              <w:t xml:space="preserve">Integración de la pasarela de pago completa </w:t>
+            </w:r>
+            <w:r>
+              <w:rPr>
+                <w:b/>
+                <w:color w:val="0070C0"/>
+                <w:sz w:val="20"/>
+                <w:lang w:val="es-PA"/>
+              </w:rPr>
+              <w:t>y</w:t>
+            </w:r>
+            <w:r>
+              <w:rPr>
+                <w:b/>
+                <w:color w:val="0070C0"/>
+                <w:sz w:val="20"/>
+                <w:lang w:val="es-PA"/>
+              </w:rPr>
+              <w:t xml:space="preserve"> funcional</w:t>
+            </w:r>
+            <w:r>
+              <w:rPr>
+                <w:b/>
+                <w:color w:val="0070C0"/>
+                <w:sz w:val="20"/>
+                <w:lang w:val="es-PA"/>
+              </w:rPr>
+              <w:t>.</w:t>
             </w:r>
           </w:p>
         </w:tc>
@@ -1113,7 +1066,7 @@
                 <w:sz w:val="20"/>
                 <w:lang w:val="es-PA"/>
               </w:rPr>
-              <w:t>16-11-2025</w:t>
+              <w:t>19-11-2025</w:t>
             </w:r>
           </w:p>
         </w:tc>
@@ -1166,7 +1119,7 @@
                 <w:sz w:val="20"/>
                 <w:lang w:val="es-PA"/>
               </w:rPr>
-              <w:t>Pasarela de pago</w:t>
+              <w:t>Controladores</w:t>
             </w:r>
           </w:p>
         </w:tc>
@@ -1191,25 +1144,7 @@
                 <w:sz w:val="20"/>
                 <w:lang w:val="es-PA"/>
               </w:rPr>
-              <w:t xml:space="preserve">Integración de la pasarela de pago completa </w:t>
-            </w:r>
-            <w:r>
-              <w:rPr>
-                <w:b/>
-                <w:color w:val="0070C0"/>
-                <w:sz w:val="20"/>
-                <w:lang w:val="es-PA"/>
-              </w:rPr>
-              <w:t>y</w:t>
-            </w:r>
-            <w:r>
-              <w:rPr>
-                <w:b/>
-                <w:color w:val="0070C0"/>
-                <w:sz w:val="20"/>
-                <w:lang w:val="es-PA"/>
-              </w:rPr>
-              <w:t xml:space="preserve"> funcional</w:t>
+              <w:t>Funcionalidades básicas (CRUD) de todos los controladores implementadas</w:t>
             </w:r>
             <w:r>
               <w:rPr>
@@ -1243,7 +1178,16 @@
                 <w:sz w:val="20"/>
                 <w:lang w:val="es-PA"/>
               </w:rPr>
-              <w:t>19-11-2025</w:t>
+              <w:t>19</w:t>
+            </w:r>
+            <w:r>
+              <w:rPr>
+                <w:b/>
+                <w:color w:val="0070C0"/>
+                <w:sz w:val="20"/>
+                <w:lang w:val="es-PA"/>
+              </w:rPr>
+              <w:t>-11-2025</w:t>
             </w:r>
           </w:p>
         </w:tc>
@@ -1954,7 +1898,7 @@
 </file>
 
 <file path=word/endnotes.xml><?xml version="1.0" encoding="utf-8"?>
-<w:endnotes xmlns:wpc="http://schemas.microsoft.com/office/word/2010/wordprocessingCanvas" xmlns:cx="http://schemas.microsoft.com/office/drawing/2014/chartex" xmlns:cx1="http://schemas.microsoft.com/office/drawing/2015/9/8/chartex" xmlns:cx2="http://schemas.microsoft.com/office/drawing/2015/10/21/chartex" xmlns:cx3="http://schemas.microsoft.com/office/drawing/2016/5/9/chartex" xmlns:cx4="http://schemas.microsoft.com/office/drawing/2016/5/10/chartex" xmlns:cx5="http://schemas.microsoft.com/office/drawing/2016/5/11/chartex" xmlns:cx6="http://schemas.microsoft.com/office/drawing/2016/5/12/chartex" xmlns:cx7="http://schemas.microsoft.com/office/drawing/2016/5/13/chartex" xmlns:cx8="http://schemas.microsoft.com/office/drawing/2016/5/14/chartex" xmlns:mc="http://schemas.openxmlformats.org/markup-compatibility/2006" xmlns:aink="http://schemas.microsoft.com/office/drawing/2016/ink" xmlns:am3d="http://schemas.microsoft.com/office/drawing/2017/model3d" xmlns:o="urn:schemas-microsoft-com:office:office" xmlns:r="http://schemas.openxmlformats.org/officeDocument/2006/relationships" xmlns:m="http://schemas.openxmlformats.org/officeDocument/2006/math" xmlns:v="urn:schemas-microsoft-com:vml" xmlns:wp14="http://schemas.microsoft.com/office/word/2010/wordprocessingDrawing" xmlns:wp="http://schemas.openxmlformats.org/drawingml/2006/wordprocessingDrawing" xmlns:w10="urn:schemas-microsoft-com:office:word" xmlns:w="http://schemas.openxmlformats.org/wordprocessingml/2006/main" xmlns:w14="http://schemas.microsoft.com/office/word/2010/wordml" xmlns:w15="http://schemas.microsoft.com/office/word/2012/wordml" xmlns:w16cex="http://schemas.microsoft.com/office/word/2018/wordml/cex" xmlns:w16cid="http://schemas.microsoft.com/office/word/2016/wordml/cid" xmlns:w16="http://schemas.microsoft.com/office/word/2018/wordml" xmlns:w16sdtdh="http://schemas.microsoft.com/office/word/2020/wordml/sdtdatahash" xmlns:w16se="http://schemas.microsoft.com/office/word/2015/wordml/symex" xmlns:wpg="http://schemas.microsoft.com/office/word/2010/wordprocessingGroup" xmlns:wpi="http://schemas.microsoft.com/office/word/2010/wordprocessingInk" xmlns:wne="http://schemas.microsoft.com/office/word/2006/wordml" xmlns:wps="http://schemas.microsoft.com/office/word/2010/wordprocessingShape" mc:Ignorable="w14 w15 w16se w16cid w16 w16cex w16sdtdh wp14">
+<w:endnotes xmlns:wpc="http://schemas.microsoft.com/office/word/2010/wordprocessingCanvas" xmlns:cx="http://schemas.microsoft.com/office/drawing/2014/chartex" xmlns:cx1="http://schemas.microsoft.com/office/drawing/2015/9/8/chartex" xmlns:cx2="http://schemas.microsoft.com/office/drawing/2015/10/21/chartex" xmlns:cx3="http://schemas.microsoft.com/office/drawing/2016/5/9/chartex" xmlns:cx4="http://schemas.microsoft.com/office/drawing/2016/5/10/chartex" xmlns:cx5="http://schemas.microsoft.com/office/drawing/2016/5/11/chartex" xmlns:cx6="http://schemas.microsoft.com/office/drawing/2016/5/12/chartex" xmlns:cx7="http://schemas.microsoft.com/office/drawing/2016/5/13/chartex" xmlns:cx8="http://schemas.microsoft.com/office/drawing/2016/5/14/chartex" xmlns:mc="http://schemas.openxmlformats.org/markup-compatibility/2006" xmlns:aink="http://schemas.microsoft.com/office/drawing/2016/ink" xmlns:am3d="http://schemas.microsoft.com/office/drawing/2017/model3d" xmlns:o="urn:schemas-microsoft-com:office:office" xmlns:oel="http://schemas.microsoft.com/office/2019/extlst" xmlns:r="http://schemas.openxmlformats.org/officeDocument/2006/relationships" xmlns:m="http://schemas.openxmlformats.org/officeDocument/2006/math" xmlns:v="urn:schemas-microsoft-com:vml" xmlns:wp14="http://schemas.microsoft.com/office/word/2010/wordprocessingDrawing" xmlns:wp="http://schemas.openxmlformats.org/drawingml/2006/wordprocessingDrawing" xmlns:w10="urn:schemas-microsoft-com:office:word" xmlns:w="http://schemas.openxmlformats.org/wordprocessingml/2006/main" xmlns:w14="http://schemas.microsoft.com/office/word/2010/wordml" xmlns:w15="http://schemas.microsoft.com/office/word/2012/wordml" xmlns:w16cex="http://schemas.microsoft.com/office/word/2018/wordml/cex" xmlns:w16cid="http://schemas.microsoft.com/office/word/2016/wordml/cid" xmlns:w16="http://schemas.microsoft.com/office/word/2018/wordml" xmlns:w16du="http://schemas.microsoft.com/office/word/2023/wordml/word16du" xmlns:w16sdtdh="http://schemas.microsoft.com/office/word/2020/wordml/sdtdatahash" xmlns:w16sdtfl="http://schemas.microsoft.com/office/word/2024/wordml/sdtformatlock" xmlns:w16se="http://schemas.microsoft.com/office/word/2015/wordml/symex" xmlns:wpg="http://schemas.microsoft.com/office/word/2010/wordprocessingGroup" xmlns:wpi="http://schemas.microsoft.com/office/word/2010/wordprocessingInk" xmlns:wne="http://schemas.microsoft.com/office/word/2006/wordml" xmlns:wps="http://schemas.microsoft.com/office/word/2010/wordprocessingShape" mc:Ignorable="w14 w15 w16se w16cid w16 w16cex w16sdtdh w16sdtfl w16du wp14">
   <w:endnote w:type="separator" w:id="-1">
     <w:p>
       <w:pPr>
@@ -1979,7 +1923,7 @@
 </file>
 
 <file path=word/footer1.xml><?xml version="1.0" encoding="utf-8"?>
-<w:ftr xmlns:wpc="http://schemas.microsoft.com/office/word/2010/wordprocessingCanvas" xmlns:cx="http://schemas.microsoft.com/office/drawing/2014/chartex" xmlns:cx1="http://schemas.microsoft.com/office/drawing/2015/9/8/chartex" xmlns:cx2="http://schemas.microsoft.com/office/drawing/2015/10/21/chartex" xmlns:cx3="http://schemas.microsoft.com/office/drawing/2016/5/9/chartex" xmlns:cx4="http://schemas.microsoft.com/office/drawing/2016/5/10/chartex" xmlns:cx5="http://schemas.microsoft.com/office/drawing/2016/5/11/chartex" xmlns:cx6="http://schemas.microsoft.com/office/drawing/2016/5/12/chartex" xmlns:cx7="http://schemas.microsoft.com/office/drawing/2016/5/13/chartex" xmlns:cx8="http://schemas.microsoft.com/office/drawing/2016/5/14/chartex" xmlns:mc="http://schemas.openxmlformats.org/markup-compatibility/2006" xmlns:aink="http://schemas.microsoft.com/office/drawing/2016/ink" xmlns:am3d="http://schemas.microsoft.com/office/drawing/2017/model3d" xmlns:o="urn:schemas-microsoft-com:office:office" xmlns:r="http://schemas.openxmlformats.org/officeDocument/2006/relationships" xmlns:m="http://schemas.openxmlformats.org/officeDocument/2006/math" xmlns:v="urn:schemas-microsoft-com:vml" xmlns:wp14="http://schemas.microsoft.com/office/word/2010/wordprocessingDrawing" xmlns:wp="http://schemas.openxmlformats.org/drawingml/2006/wordprocessingDrawing" xmlns:w10="urn:schemas-microsoft-com:office:word" xmlns:w="http://schemas.openxmlformats.org/wordprocessingml/2006/main" xmlns:w14="http://schemas.microsoft.com/office/word/2010/wordml" xmlns:w15="http://schemas.microsoft.com/office/word/2012/wordml" xmlns:w16cex="http://schemas.microsoft.com/office/word/2018/wordml/cex" xmlns:w16cid="http://schemas.microsoft.com/office/word/2016/wordml/cid" xmlns:w16="http://schemas.microsoft.com/office/word/2018/wordml" xmlns:w16sdtdh="http://schemas.microsoft.com/office/word/2020/wordml/sdtdatahash" xmlns:w16se="http://schemas.microsoft.com/office/word/2015/wordml/symex" xmlns:wpg="http://schemas.microsoft.com/office/word/2010/wordprocessingGroup" xmlns:wpi="http://schemas.microsoft.com/office/word/2010/wordprocessingInk" xmlns:wne="http://schemas.microsoft.com/office/word/2006/wordml" xmlns:wps="http://schemas.microsoft.com/office/word/2010/wordprocessingShape" mc:Ignorable="w14 w15 w16se w16cid w16 w16cex w16sdtdh wp14">
+<w:ftr xmlns:wpc="http://schemas.microsoft.com/office/word/2010/wordprocessingCanvas" xmlns:cx="http://schemas.microsoft.com/office/drawing/2014/chartex" xmlns:cx1="http://schemas.microsoft.com/office/drawing/2015/9/8/chartex" xmlns:cx2="http://schemas.microsoft.com/office/drawing/2015/10/21/chartex" xmlns:cx3="http://schemas.microsoft.com/office/drawing/2016/5/9/chartex" xmlns:cx4="http://schemas.microsoft.com/office/drawing/2016/5/10/chartex" xmlns:cx5="http://schemas.microsoft.com/office/drawing/2016/5/11/chartex" xmlns:cx6="http://schemas.microsoft.com/office/drawing/2016/5/12/chartex" xmlns:cx7="http://schemas.microsoft.com/office/drawing/2016/5/13/chartex" xmlns:cx8="http://schemas.microsoft.com/office/drawing/2016/5/14/chartex" xmlns:mc="http://schemas.openxmlformats.org/markup-compatibility/2006" xmlns:aink="http://schemas.microsoft.com/office/drawing/2016/ink" xmlns:am3d="http://schemas.microsoft.com/office/drawing/2017/model3d" xmlns:o="urn:schemas-microsoft-com:office:office" xmlns:oel="http://schemas.microsoft.com/office/2019/extlst" xmlns:r="http://schemas.openxmlformats.org/officeDocument/2006/relationships" xmlns:m="http://schemas.openxmlformats.org/officeDocument/2006/math" xmlns:v="urn:schemas-microsoft-com:vml" xmlns:wp14="http://schemas.microsoft.com/office/word/2010/wordprocessingDrawing" xmlns:wp="http://schemas.openxmlformats.org/drawingml/2006/wordprocessingDrawing" xmlns:w10="urn:schemas-microsoft-com:office:word" xmlns:w="http://schemas.openxmlformats.org/wordprocessingml/2006/main" xmlns:w14="http://schemas.microsoft.com/office/word/2010/wordml" xmlns:w15="http://schemas.microsoft.com/office/word/2012/wordml" xmlns:w16cex="http://schemas.microsoft.com/office/word/2018/wordml/cex" xmlns:w16cid="http://schemas.microsoft.com/office/word/2016/wordml/cid" xmlns:w16="http://schemas.microsoft.com/office/word/2018/wordml" xmlns:w16du="http://schemas.microsoft.com/office/word/2023/wordml/word16du" xmlns:w16sdtdh="http://schemas.microsoft.com/office/word/2020/wordml/sdtdatahash" xmlns:w16sdtfl="http://schemas.microsoft.com/office/word/2024/wordml/sdtformatlock" xmlns:w16se="http://schemas.microsoft.com/office/word/2015/wordml/symex" xmlns:wpg="http://schemas.microsoft.com/office/word/2010/wordprocessingGroup" xmlns:wpi="http://schemas.microsoft.com/office/word/2010/wordprocessingInk" xmlns:wne="http://schemas.microsoft.com/office/word/2006/wordml" xmlns:wps="http://schemas.microsoft.com/office/word/2010/wordprocessingShape" mc:Ignorable="w14 w15 w16se w16cid w16 w16cex w16sdtdh w16sdtfl w16du wp14">
   <w:p>
     <w:pPr>
       <w:pStyle w:val="Piedepgina"/>
@@ -2036,27 +1980,14 @@
     <w:r>
       <w:t xml:space="preserve"> de </w:t>
     </w:r>
-    <w:r>
-      <w:fldChar w:fldCharType="begin"/>
-    </w:r>
-    <w:r>
-      <w:instrText xml:space="preserve"> NUMPAGES   \* MERGEFORMAT </w:instrText>
-    </w:r>
-    <w:r>
-      <w:fldChar w:fldCharType="separate"/>
-    </w:r>
-    <w:r>
-      <w:rPr>
-        <w:noProof/>
-      </w:rPr>
-      <w:t>1</w:t>
-    </w:r>
-    <w:r>
-      <w:rPr>
-        <w:noProof/>
-      </w:rPr>
-      <w:fldChar w:fldCharType="end"/>
-    </w:r>
+    <w:fldSimple w:instr=" NUMPAGES   \* MERGEFORMAT ">
+      <w:r>
+        <w:rPr>
+          <w:noProof/>
+        </w:rPr>
+        <w:t>1</w:t>
+      </w:r>
+    </w:fldSimple>
   </w:p>
   <w:p>
     <w:pPr>
@@ -2085,7 +2016,7 @@
 </file>
 
 <file path=word/footnotes.xml><?xml version="1.0" encoding="utf-8"?>
-<w:footnotes xmlns:wpc="http://schemas.microsoft.com/office/word/2010/wordprocessingCanvas" xmlns:cx="http://schemas.microsoft.com/office/drawing/2014/chartex" xmlns:cx1="http://schemas.microsoft.com/office/drawing/2015/9/8/chartex" xmlns:cx2="http://schemas.microsoft.com/office/drawing/2015/10/21/chartex" xmlns:cx3="http://schemas.microsoft.com/office/drawing/2016/5/9/chartex" xmlns:cx4="http://schemas.microsoft.com/office/drawing/2016/5/10/chartex" xmlns:cx5="http://schemas.microsoft.com/office/drawing/2016/5/11/chartex" xmlns:cx6="http://schemas.microsoft.com/office/drawing/2016/5/12/chartex" xmlns:cx7="http://schemas.microsoft.com/office/drawing/2016/5/13/chartex" xmlns:cx8="http://schemas.microsoft.com/office/drawing/2016/5/14/chartex" xmlns:mc="http://schemas.openxmlformats.org/markup-compatibility/2006" xmlns:aink="http://schemas.microsoft.com/office/drawing/2016/ink" xmlns:am3d="http://schemas.microsoft.com/office/drawing/2017/model3d" xmlns:o="urn:schemas-microsoft-com:office:office" xmlns:r="http://schemas.openxmlformats.org/officeDocument/2006/relationships" xmlns:m="http://schemas.openxmlformats.org/officeDocument/2006/math" xmlns:v="urn:schemas-microsoft-com:vml" xmlns:wp14="http://schemas.microsoft.com/office/word/2010/wordprocessingDrawing" xmlns:wp="http://schemas.openxmlformats.org/drawingml/2006/wordprocessingDrawing" xmlns:w10="urn:schemas-microsoft-com:office:word" xmlns:w="http://schemas.openxmlformats.org/wordprocessingml/2006/main" xmlns:w14="http://schemas.microsoft.com/office/word/2010/wordml" xmlns:w15="http://schemas.microsoft.com/office/word/2012/wordml" xmlns:w16cex="http://schemas.microsoft.com/office/word/2018/wordml/cex" xmlns:w16cid="http://schemas.microsoft.com/office/word/2016/wordml/cid" xmlns:w16="http://schemas.microsoft.com/office/word/2018/wordml" xmlns:w16sdtdh="http://schemas.microsoft.com/office/word/2020/wordml/sdtdatahash" xmlns:w16se="http://schemas.microsoft.com/office/word/2015/wordml/symex" xmlns:wpg="http://schemas.microsoft.com/office/word/2010/wordprocessingGroup" xmlns:wpi="http://schemas.microsoft.com/office/word/2010/wordprocessingInk" xmlns:wne="http://schemas.microsoft.com/office/word/2006/wordml" xmlns:wps="http://schemas.microsoft.com/office/word/2010/wordprocessingShape" mc:Ignorable="w14 w15 w16se w16cid w16 w16cex w16sdtdh wp14">
+<w:footnotes xmlns:wpc="http://schemas.microsoft.com/office/word/2010/wordprocessingCanvas" xmlns:cx="http://schemas.microsoft.com/office/drawing/2014/chartex" xmlns:cx1="http://schemas.microsoft.com/office/drawing/2015/9/8/chartex" xmlns:cx2="http://schemas.microsoft.com/office/drawing/2015/10/21/chartex" xmlns:cx3="http://schemas.microsoft.com/office/drawing/2016/5/9/chartex" xmlns:cx4="http://schemas.microsoft.com/office/drawing/2016/5/10/chartex" xmlns:cx5="http://schemas.microsoft.com/office/drawing/2016/5/11/chartex" xmlns:cx6="http://schemas.microsoft.com/office/drawing/2016/5/12/chartex" xmlns:cx7="http://schemas.microsoft.com/office/drawing/2016/5/13/chartex" xmlns:cx8="http://schemas.microsoft.com/office/drawing/2016/5/14/chartex" xmlns:mc="http://schemas.openxmlformats.org/markup-compatibility/2006" xmlns:aink="http://schemas.microsoft.com/office/drawing/2016/ink" xmlns:am3d="http://schemas.microsoft.com/office/drawing/2017/model3d" xmlns:o="urn:schemas-microsoft-com:office:office" xmlns:oel="http://schemas.microsoft.com/office/2019/extlst" xmlns:r="http://schemas.openxmlformats.org/officeDocument/2006/relationships" xmlns:m="http://schemas.openxmlformats.org/officeDocument/2006/math" xmlns:v="urn:schemas-microsoft-com:vml" xmlns:wp14="http://schemas.microsoft.com/office/word/2010/wordprocessingDrawing" xmlns:wp="http://schemas.openxmlformats.org/drawingml/2006/wordprocessingDrawing" xmlns:w10="urn:schemas-microsoft-com:office:word" xmlns:w="http://schemas.openxmlformats.org/wordprocessingml/2006/main" xmlns:w14="http://schemas.microsoft.com/office/word/2010/wordml" xmlns:w15="http://schemas.microsoft.com/office/word/2012/wordml" xmlns:w16cex="http://schemas.microsoft.com/office/word/2018/wordml/cex" xmlns:w16cid="http://schemas.microsoft.com/office/word/2016/wordml/cid" xmlns:w16="http://schemas.microsoft.com/office/word/2018/wordml" xmlns:w16du="http://schemas.microsoft.com/office/word/2023/wordml/word16du" xmlns:w16sdtdh="http://schemas.microsoft.com/office/word/2020/wordml/sdtdatahash" xmlns:w16sdtfl="http://schemas.microsoft.com/office/word/2024/wordml/sdtformatlock" xmlns:w16se="http://schemas.microsoft.com/office/word/2015/wordml/symex" xmlns:wpg="http://schemas.microsoft.com/office/word/2010/wordprocessingGroup" xmlns:wpi="http://schemas.microsoft.com/office/word/2010/wordprocessingInk" xmlns:wne="http://schemas.microsoft.com/office/word/2006/wordml" xmlns:wps="http://schemas.microsoft.com/office/word/2010/wordprocessingShape" mc:Ignorable="w14 w15 w16se w16cid w16 w16cex w16sdtdh w16sdtfl w16du wp14">
   <w:footnote w:type="separator" w:id="-1">
     <w:p>
       <w:pPr>
@@ -2110,7 +2041,7 @@
 </file>
 
 <file path=word/header1.xml><?xml version="1.0" encoding="utf-8"?>
-<w:hdr xmlns:wpc="http://schemas.microsoft.com/office/word/2010/wordprocessingCanvas" xmlns:cx="http://schemas.microsoft.com/office/drawing/2014/chartex" xmlns:cx1="http://schemas.microsoft.com/office/drawing/2015/9/8/chartex" xmlns:cx2="http://schemas.microsoft.com/office/drawing/2015/10/21/chartex" xmlns:cx3="http://schemas.microsoft.com/office/drawing/2016/5/9/chartex" xmlns:cx4="http://schemas.microsoft.com/office/drawing/2016/5/10/chartex" xmlns:cx5="http://schemas.microsoft.com/office/drawing/2016/5/11/chartex" xmlns:cx6="http://schemas.microsoft.com/office/drawing/2016/5/12/chartex" xmlns:cx7="http://schemas.microsoft.com/office/drawing/2016/5/13/chartex" xmlns:cx8="http://schemas.microsoft.com/office/drawing/2016/5/14/chartex" xmlns:mc="http://schemas.openxmlformats.org/markup-compatibility/2006" xmlns:aink="http://schemas.microsoft.com/office/drawing/2016/ink" xmlns:am3d="http://schemas.microsoft.com/office/drawing/2017/model3d" xmlns:o="urn:schemas-microsoft-com:office:office" xmlns:r="http://schemas.openxmlformats.org/officeDocument/2006/relationships" xmlns:m="http://schemas.openxmlformats.org/officeDocument/2006/math" xmlns:v="urn:schemas-microsoft-com:vml" xmlns:wp14="http://schemas.microsoft.com/office/word/2010/wordprocessingDrawing" xmlns:wp="http://schemas.openxmlformats.org/drawingml/2006/wordprocessingDrawing" xmlns:w10="urn:schemas-microsoft-com:office:word" xmlns:w="http://schemas.openxmlformats.org/wordprocessingml/2006/main" xmlns:w14="http://schemas.microsoft.com/office/word/2010/wordml" xmlns:w15="http://schemas.microsoft.com/office/word/2012/wordml" xmlns:w16cex="http://schemas.microsoft.com/office/word/2018/wordml/cex" xmlns:w16cid="http://schemas.microsoft.com/office/word/2016/wordml/cid" xmlns:w16="http://schemas.microsoft.com/office/word/2018/wordml" xmlns:w16sdtdh="http://schemas.microsoft.com/office/word/2020/wordml/sdtdatahash" xmlns:w16se="http://schemas.microsoft.com/office/word/2015/wordml/symex" xmlns:wpg="http://schemas.microsoft.com/office/word/2010/wordprocessingGroup" xmlns:wpi="http://schemas.microsoft.com/office/word/2010/wordprocessingInk" xmlns:wne="http://schemas.microsoft.com/office/word/2006/wordml" xmlns:wps="http://schemas.microsoft.com/office/word/2010/wordprocessingShape" mc:Ignorable="w14 w15 w16se w16cid w16 w16cex w16sdtdh wp14">
+<w:hdr xmlns:wpc="http://schemas.microsoft.com/office/word/2010/wordprocessingCanvas" xmlns:cx="http://schemas.microsoft.com/office/drawing/2014/chartex" xmlns:cx1="http://schemas.microsoft.com/office/drawing/2015/9/8/chartex" xmlns:cx2="http://schemas.microsoft.com/office/drawing/2015/10/21/chartex" xmlns:cx3="http://schemas.microsoft.com/office/drawing/2016/5/9/chartex" xmlns:cx4="http://schemas.microsoft.com/office/drawing/2016/5/10/chartex" xmlns:cx5="http://schemas.microsoft.com/office/drawing/2016/5/11/chartex" xmlns:cx6="http://schemas.microsoft.com/office/drawing/2016/5/12/chartex" xmlns:cx7="http://schemas.microsoft.com/office/drawing/2016/5/13/chartex" xmlns:cx8="http://schemas.microsoft.com/office/drawing/2016/5/14/chartex" xmlns:mc="http://schemas.openxmlformats.org/markup-compatibility/2006" xmlns:aink="http://schemas.microsoft.com/office/drawing/2016/ink" xmlns:am3d="http://schemas.microsoft.com/office/drawing/2017/model3d" xmlns:o="urn:schemas-microsoft-com:office:office" xmlns:oel="http://schemas.microsoft.com/office/2019/extlst" xmlns:r="http://schemas.openxmlformats.org/officeDocument/2006/relationships" xmlns:m="http://schemas.openxmlformats.org/officeDocument/2006/math" xmlns:v="urn:schemas-microsoft-com:vml" xmlns:wp14="http://schemas.microsoft.com/office/word/2010/wordprocessingDrawing" xmlns:wp="http://schemas.openxmlformats.org/drawingml/2006/wordprocessingDrawing" xmlns:w10="urn:schemas-microsoft-com:office:word" xmlns:w="http://schemas.openxmlformats.org/wordprocessingml/2006/main" xmlns:w14="http://schemas.microsoft.com/office/word/2010/wordml" xmlns:w15="http://schemas.microsoft.com/office/word/2012/wordml" xmlns:w16cex="http://schemas.microsoft.com/office/word/2018/wordml/cex" xmlns:w16cid="http://schemas.microsoft.com/office/word/2016/wordml/cid" xmlns:w16="http://schemas.microsoft.com/office/word/2018/wordml" xmlns:w16du="http://schemas.microsoft.com/office/word/2023/wordml/word16du" xmlns:w16sdtdh="http://schemas.microsoft.com/office/word/2020/wordml/sdtdatahash" xmlns:w16sdtfl="http://schemas.microsoft.com/office/word/2024/wordml/sdtformatlock" xmlns:w16se="http://schemas.microsoft.com/office/word/2015/wordml/symex" xmlns:wpg="http://schemas.microsoft.com/office/word/2010/wordprocessingGroup" xmlns:wpi="http://schemas.microsoft.com/office/word/2010/wordprocessingInk" xmlns:wne="http://schemas.microsoft.com/office/word/2006/wordml" xmlns:wps="http://schemas.microsoft.com/office/word/2010/wordprocessingShape" mc:Ignorable="w14 w15 w16se w16cid w16 w16cex w16sdtdh w16sdtfl w16du wp14">
   <w:p>
     <w:pPr>
       <w:pStyle w:val="Encabezado"/>
@@ -2136,7 +2067,7 @@
 </file>
 
 <file path=word/styles.xml><?xml version="1.0" encoding="utf-8"?>
-<w:styles xmlns:mc="http://schemas.openxmlformats.org/markup-compatibility/2006" xmlns:r="http://schemas.openxmlformats.org/officeDocument/2006/relationships" xmlns:w="http://schemas.openxmlformats.org/wordprocessingml/2006/main" xmlns:w14="http://schemas.microsoft.com/office/word/2010/wordml" xmlns:w15="http://schemas.microsoft.com/office/word/2012/wordml" xmlns:w16cex="http://schemas.microsoft.com/office/word/2018/wordml/cex" xmlns:w16cid="http://schemas.microsoft.com/office/word/2016/wordml/cid" xmlns:w16="http://schemas.microsoft.com/office/word/2018/wordml" xmlns:w16sdtdh="http://schemas.microsoft.com/office/word/2020/wordml/sdtdatahash" xmlns:w16se="http://schemas.microsoft.com/office/word/2015/wordml/symex" mc:Ignorable="w14 w15 w16se w16cid w16 w16cex w16sdtdh">
+<w:styles xmlns:mc="http://schemas.openxmlformats.org/markup-compatibility/2006" xmlns:r="http://schemas.openxmlformats.org/officeDocument/2006/relationships" xmlns:w="http://schemas.openxmlformats.org/wordprocessingml/2006/main" xmlns:w14="http://schemas.microsoft.com/office/word/2010/wordml" xmlns:w15="http://schemas.microsoft.com/office/word/2012/wordml" xmlns:w16cex="http://schemas.microsoft.com/office/word/2018/wordml/cex" xmlns:w16cid="http://schemas.microsoft.com/office/word/2016/wordml/cid" xmlns:w16="http://schemas.microsoft.com/office/word/2018/wordml" xmlns:w16du="http://schemas.microsoft.com/office/word/2023/wordml/word16du" xmlns:w16sdtdh="http://schemas.microsoft.com/office/word/2020/wordml/sdtdatahash" xmlns:w16sdtfl="http://schemas.microsoft.com/office/word/2024/wordml/sdtformatlock" xmlns:w16se="http://schemas.microsoft.com/office/word/2015/wordml/symex" mc:Ignorable="w14 w15 w16se w16cid w16 w16cex w16sdtdh w16sdtfl w16du">
   <w:docDefaults>
     <w:rPrDefault>
       <w:rPr>

</xml_diff>

<commit_message>
docs: :memo: correcion hitos primer despliegue
</commit_message>
<xml_diff>
--- a/wip/semana 4/LISTA DE HITOS_v1.0(1).docx
+++ b/wip/semana 4/LISTA DE HITOS_v1.0(1).docx
@@ -936,7 +936,25 @@
                 <w:sz w:val="20"/>
                 <w:lang w:val="es-PA"/>
               </w:rPr>
-              <w:t>16-11-2025</w:t>
+              <w:t>1</w:t>
+            </w:r>
+            <w:r>
+              <w:rPr>
+                <w:b/>
+                <w:color w:val="0070C0"/>
+                <w:sz w:val="20"/>
+                <w:lang w:val="es-PA"/>
+              </w:rPr>
+              <w:t>7</w:t>
+            </w:r>
+            <w:r>
+              <w:rPr>
+                <w:b/>
+                <w:color w:val="0070C0"/>
+                <w:sz w:val="20"/>
+                <w:lang w:val="es-PA"/>
+              </w:rPr>
+              <w:t>-11-2025</w:t>
             </w:r>
           </w:p>
         </w:tc>

</xml_diff>

<commit_message>
docs: :memo: Arreglos y adelantos en el cronograma
</commit_message>
<xml_diff>
--- a/wip/semana 4/LISTA DE HITOS_v1.0(1).docx
+++ b/wip/semana 4/LISTA DE HITOS_v1.0(1).docx
@@ -1,6 +1,6 @@
 
 <file path=word/document.xml><?xml version="1.0" encoding="utf-8"?>
-<w:document xmlns:wpc="http://schemas.microsoft.com/office/word/2010/wordprocessingCanvas" xmlns:cx="http://schemas.microsoft.com/office/drawing/2014/chartex" xmlns:cx1="http://schemas.microsoft.com/office/drawing/2015/9/8/chartex" xmlns:cx2="http://schemas.microsoft.com/office/drawing/2015/10/21/chartex" xmlns:cx3="http://schemas.microsoft.com/office/drawing/2016/5/9/chartex" xmlns:cx4="http://schemas.microsoft.com/office/drawing/2016/5/10/chartex" xmlns:cx5="http://schemas.microsoft.com/office/drawing/2016/5/11/chartex" xmlns:cx6="http://schemas.microsoft.com/office/drawing/2016/5/12/chartex" xmlns:cx7="http://schemas.microsoft.com/office/drawing/2016/5/13/chartex" xmlns:cx8="http://schemas.microsoft.com/office/drawing/2016/5/14/chartex" xmlns:mc="http://schemas.openxmlformats.org/markup-compatibility/2006" xmlns:aink="http://schemas.microsoft.com/office/drawing/2016/ink" xmlns:am3d="http://schemas.microsoft.com/office/drawing/2017/model3d" xmlns:o="urn:schemas-microsoft-com:office:office" xmlns:oel="http://schemas.microsoft.com/office/2019/extlst" xmlns:r="http://schemas.openxmlformats.org/officeDocument/2006/relationships" xmlns:m="http://schemas.openxmlformats.org/officeDocument/2006/math" xmlns:v="urn:schemas-microsoft-com:vml" xmlns:wp14="http://schemas.microsoft.com/office/word/2010/wordprocessingDrawing" xmlns:wp="http://schemas.openxmlformats.org/drawingml/2006/wordprocessingDrawing" xmlns:w10="urn:schemas-microsoft-com:office:word" xmlns:w="http://schemas.openxmlformats.org/wordprocessingml/2006/main" xmlns:w14="http://schemas.microsoft.com/office/word/2010/wordml" xmlns:w15="http://schemas.microsoft.com/office/word/2012/wordml" xmlns:w16cex="http://schemas.microsoft.com/office/word/2018/wordml/cex" xmlns:w16cid="http://schemas.microsoft.com/office/word/2016/wordml/cid" xmlns:w16="http://schemas.microsoft.com/office/word/2018/wordml" xmlns:w16du="http://schemas.microsoft.com/office/word/2023/wordml/word16du" xmlns:w16sdtdh="http://schemas.microsoft.com/office/word/2020/wordml/sdtdatahash" xmlns:w16sdtfl="http://schemas.microsoft.com/office/word/2024/wordml/sdtformatlock" xmlns:w16se="http://schemas.microsoft.com/office/word/2015/wordml/symex" xmlns:wpg="http://schemas.microsoft.com/office/word/2010/wordprocessingGroup" xmlns:wpi="http://schemas.microsoft.com/office/word/2010/wordprocessingInk" xmlns:wne="http://schemas.microsoft.com/office/word/2006/wordml" xmlns:wps="http://schemas.microsoft.com/office/word/2010/wordprocessingShape" mc:Ignorable="w14 w15 w16se w16cid w16 w16cex w16sdtdh w16sdtfl w16du wp14">
+<w:document xmlns:wpc="http://schemas.microsoft.com/office/word/2010/wordprocessingCanvas" xmlns:cx="http://schemas.microsoft.com/office/drawing/2014/chartex" xmlns:cx1="http://schemas.microsoft.com/office/drawing/2015/9/8/chartex" xmlns:cx2="http://schemas.microsoft.com/office/drawing/2015/10/21/chartex" xmlns:cx3="http://schemas.microsoft.com/office/drawing/2016/5/9/chartex" xmlns:cx4="http://schemas.microsoft.com/office/drawing/2016/5/10/chartex" xmlns:cx5="http://schemas.microsoft.com/office/drawing/2016/5/11/chartex" xmlns:cx6="http://schemas.microsoft.com/office/drawing/2016/5/12/chartex" xmlns:cx7="http://schemas.microsoft.com/office/drawing/2016/5/13/chartex" xmlns:cx8="http://schemas.microsoft.com/office/drawing/2016/5/14/chartex" xmlns:mc="http://schemas.openxmlformats.org/markup-compatibility/2006" xmlns:aink="http://schemas.microsoft.com/office/drawing/2016/ink" xmlns:am3d="http://schemas.microsoft.com/office/drawing/2017/model3d" xmlns:o="urn:schemas-microsoft-com:office:office" xmlns:r="http://schemas.openxmlformats.org/officeDocument/2006/relationships" xmlns:m="http://schemas.openxmlformats.org/officeDocument/2006/math" xmlns:v="urn:schemas-microsoft-com:vml" xmlns:wp14="http://schemas.microsoft.com/office/word/2010/wordprocessingDrawing" xmlns:wp="http://schemas.openxmlformats.org/drawingml/2006/wordprocessingDrawing" xmlns:w10="urn:schemas-microsoft-com:office:word" xmlns:w="http://schemas.openxmlformats.org/wordprocessingml/2006/main" xmlns:w14="http://schemas.microsoft.com/office/word/2010/wordml" xmlns:w15="http://schemas.microsoft.com/office/word/2012/wordml" xmlns:w16cex="http://schemas.microsoft.com/office/word/2018/wordml/cex" xmlns:w16cid="http://schemas.microsoft.com/office/word/2016/wordml/cid" xmlns:w16="http://schemas.microsoft.com/office/word/2018/wordml" xmlns:w16sdtdh="http://schemas.microsoft.com/office/word/2020/wordml/sdtdatahash" xmlns:w16se="http://schemas.microsoft.com/office/word/2015/wordml/symex" xmlns:wpg="http://schemas.microsoft.com/office/word/2010/wordprocessingGroup" xmlns:wpi="http://schemas.microsoft.com/office/word/2010/wordprocessingInk" xmlns:wne="http://schemas.microsoft.com/office/word/2006/wordml" xmlns:wps="http://schemas.microsoft.com/office/word/2010/wordprocessingShape" mc:Ignorable="w14 w15 w16se w16cid w16 w16cex w16sdtdh wp14">
   <w:body>
     <w:p>
       <w:pPr>
@@ -412,7 +412,16 @@
                 <w:sz w:val="20"/>
                 <w:lang w:val="es-PA"/>
               </w:rPr>
-              <w:t>5-11-2025</w:t>
+              <w:t>3</w:t>
+            </w:r>
+            <w:r>
+              <w:rPr>
+                <w:b/>
+                <w:color w:val="0070C0"/>
+                <w:sz w:val="20"/>
+                <w:lang w:val="es-PA"/>
+              </w:rPr>
+              <w:t>-11-2025</w:t>
             </w:r>
           </w:p>
         </w:tc>
@@ -515,7 +524,16 @@
                 <w:sz w:val="20"/>
                 <w:lang w:val="es-PA"/>
               </w:rPr>
-              <w:t>5-11-2025</w:t>
+              <w:t>3</w:t>
+            </w:r>
+            <w:r>
+              <w:rPr>
+                <w:b/>
+                <w:color w:val="0070C0"/>
+                <w:sz w:val="20"/>
+                <w:lang w:val="es-PA"/>
+              </w:rPr>
+              <w:t>-11-2025</w:t>
             </w:r>
           </w:p>
         </w:tc>
@@ -618,7 +636,16 @@
                 <w:sz w:val="20"/>
                 <w:lang w:val="es-PA"/>
               </w:rPr>
-              <w:t>7-11-2025</w:t>
+              <w:t>5</w:t>
+            </w:r>
+            <w:r>
+              <w:rPr>
+                <w:b/>
+                <w:color w:val="0070C0"/>
+                <w:sz w:val="20"/>
+                <w:lang w:val="es-PA"/>
+              </w:rPr>
+              <w:t>-11-2025</w:t>
             </w:r>
           </w:p>
         </w:tc>
@@ -721,7 +748,16 @@
                 <w:sz w:val="20"/>
                 <w:lang w:val="es-PA"/>
               </w:rPr>
-              <w:t>9-11-2025</w:t>
+              <w:t>8</w:t>
+            </w:r>
+            <w:r>
+              <w:rPr>
+                <w:b/>
+                <w:color w:val="0070C0"/>
+                <w:sz w:val="20"/>
+                <w:lang w:val="es-PA"/>
+              </w:rPr>
+              <w:t>-11-2025</w:t>
             </w:r>
           </w:p>
         </w:tc>
@@ -833,7 +869,16 @@
                 <w:sz w:val="20"/>
                 <w:lang w:val="es-PA"/>
               </w:rPr>
-              <w:t>15-11-2025</w:t>
+              <w:t>10</w:t>
+            </w:r>
+            <w:r>
+              <w:rPr>
+                <w:b/>
+                <w:color w:val="0070C0"/>
+                <w:sz w:val="20"/>
+                <w:lang w:val="es-PA"/>
+              </w:rPr>
+              <w:t>-11-2025</w:t>
             </w:r>
           </w:p>
         </w:tc>
@@ -1084,7 +1129,25 @@
                 <w:sz w:val="20"/>
                 <w:lang w:val="es-PA"/>
               </w:rPr>
-              <w:t>19-11-2025</w:t>
+              <w:t>1</w:t>
+            </w:r>
+            <w:r>
+              <w:rPr>
+                <w:b/>
+                <w:color w:val="0070C0"/>
+                <w:sz w:val="20"/>
+                <w:lang w:val="es-PA"/>
+              </w:rPr>
+              <w:t>9</w:t>
+            </w:r>
+            <w:r>
+              <w:rPr>
+                <w:b/>
+                <w:color w:val="0070C0"/>
+                <w:sz w:val="20"/>
+                <w:lang w:val="es-PA"/>
+              </w:rPr>
+              <w:t>-11-2025</w:t>
             </w:r>
           </w:p>
         </w:tc>
@@ -1196,7 +1259,16 @@
                 <w:sz w:val="20"/>
                 <w:lang w:val="es-PA"/>
               </w:rPr>
-              <w:t>19</w:t>
+              <w:t>1</w:t>
+            </w:r>
+            <w:r>
+              <w:rPr>
+                <w:b/>
+                <w:color w:val="0070C0"/>
+                <w:sz w:val="20"/>
+                <w:lang w:val="es-PA"/>
+              </w:rPr>
+              <w:t>5</w:t>
             </w:r>
             <w:r>
               <w:rPr>
@@ -1429,7 +1501,25 @@
                 <w:sz w:val="20"/>
                 <w:lang w:val="es-PA"/>
               </w:rPr>
-              <w:t>23-11-2025</w:t>
+              <w:t>2</w:t>
+            </w:r>
+            <w:r>
+              <w:rPr>
+                <w:b/>
+                <w:color w:val="0070C0"/>
+                <w:sz w:val="20"/>
+                <w:lang w:val="es-PA"/>
+              </w:rPr>
+              <w:t>4</w:t>
+            </w:r>
+            <w:r>
+              <w:rPr>
+                <w:b/>
+                <w:color w:val="0070C0"/>
+                <w:sz w:val="20"/>
+                <w:lang w:val="es-PA"/>
+              </w:rPr>
+              <w:t>-11-2025</w:t>
             </w:r>
           </w:p>
         </w:tc>
@@ -1532,7 +1622,34 @@
                 <w:sz w:val="20"/>
                 <w:lang w:val="es-PA"/>
               </w:rPr>
-              <w:t>30-11-2025</w:t>
+              <w:t>2</w:t>
+            </w:r>
+            <w:r>
+              <w:rPr>
+                <w:b/>
+                <w:color w:val="0070C0"/>
+                <w:sz w:val="20"/>
+                <w:lang w:val="es-PA"/>
+              </w:rPr>
+              <w:t>-1</w:t>
+            </w:r>
+            <w:r>
+              <w:rPr>
+                <w:b/>
+                <w:color w:val="0070C0"/>
+                <w:sz w:val="20"/>
+                <w:lang w:val="es-PA"/>
+              </w:rPr>
+              <w:t>2</w:t>
+            </w:r>
+            <w:r>
+              <w:rPr>
+                <w:b/>
+                <w:color w:val="0070C0"/>
+                <w:sz w:val="20"/>
+                <w:lang w:val="es-PA"/>
+              </w:rPr>
+              <w:t>-2025</w:t>
             </w:r>
           </w:p>
         </w:tc>
@@ -1635,7 +1752,34 @@
                 <w:sz w:val="20"/>
                 <w:lang w:val="es-PA"/>
               </w:rPr>
-              <w:t>30-11-2025</w:t>
+              <w:t>2</w:t>
+            </w:r>
+            <w:r>
+              <w:rPr>
+                <w:b/>
+                <w:color w:val="0070C0"/>
+                <w:sz w:val="20"/>
+                <w:lang w:val="es-PA"/>
+              </w:rPr>
+              <w:t>-1</w:t>
+            </w:r>
+            <w:r>
+              <w:rPr>
+                <w:b/>
+                <w:color w:val="0070C0"/>
+                <w:sz w:val="20"/>
+                <w:lang w:val="es-PA"/>
+              </w:rPr>
+              <w:t>2</w:t>
+            </w:r>
+            <w:r>
+              <w:rPr>
+                <w:b/>
+                <w:color w:val="0070C0"/>
+                <w:sz w:val="20"/>
+                <w:lang w:val="es-PA"/>
+              </w:rPr>
+              <w:t>-2025</w:t>
             </w:r>
           </w:p>
         </w:tc>
@@ -1916,7 +2060,7 @@
 </file>
 
 <file path=word/endnotes.xml><?xml version="1.0" encoding="utf-8"?>
-<w:endnotes xmlns:wpc="http://schemas.microsoft.com/office/word/2010/wordprocessingCanvas" xmlns:cx="http://schemas.microsoft.com/office/drawing/2014/chartex" xmlns:cx1="http://schemas.microsoft.com/office/drawing/2015/9/8/chartex" xmlns:cx2="http://schemas.microsoft.com/office/drawing/2015/10/21/chartex" xmlns:cx3="http://schemas.microsoft.com/office/drawing/2016/5/9/chartex" xmlns:cx4="http://schemas.microsoft.com/office/drawing/2016/5/10/chartex" xmlns:cx5="http://schemas.microsoft.com/office/drawing/2016/5/11/chartex" xmlns:cx6="http://schemas.microsoft.com/office/drawing/2016/5/12/chartex" xmlns:cx7="http://schemas.microsoft.com/office/drawing/2016/5/13/chartex" xmlns:cx8="http://schemas.microsoft.com/office/drawing/2016/5/14/chartex" xmlns:mc="http://schemas.openxmlformats.org/markup-compatibility/2006" xmlns:aink="http://schemas.microsoft.com/office/drawing/2016/ink" xmlns:am3d="http://schemas.microsoft.com/office/drawing/2017/model3d" xmlns:o="urn:schemas-microsoft-com:office:office" xmlns:oel="http://schemas.microsoft.com/office/2019/extlst" xmlns:r="http://schemas.openxmlformats.org/officeDocument/2006/relationships" xmlns:m="http://schemas.openxmlformats.org/officeDocument/2006/math" xmlns:v="urn:schemas-microsoft-com:vml" xmlns:wp14="http://schemas.microsoft.com/office/word/2010/wordprocessingDrawing" xmlns:wp="http://schemas.openxmlformats.org/drawingml/2006/wordprocessingDrawing" xmlns:w10="urn:schemas-microsoft-com:office:word" xmlns:w="http://schemas.openxmlformats.org/wordprocessingml/2006/main" xmlns:w14="http://schemas.microsoft.com/office/word/2010/wordml" xmlns:w15="http://schemas.microsoft.com/office/word/2012/wordml" xmlns:w16cex="http://schemas.microsoft.com/office/word/2018/wordml/cex" xmlns:w16cid="http://schemas.microsoft.com/office/word/2016/wordml/cid" xmlns:w16="http://schemas.microsoft.com/office/word/2018/wordml" xmlns:w16du="http://schemas.microsoft.com/office/word/2023/wordml/word16du" xmlns:w16sdtdh="http://schemas.microsoft.com/office/word/2020/wordml/sdtdatahash" xmlns:w16sdtfl="http://schemas.microsoft.com/office/word/2024/wordml/sdtformatlock" xmlns:w16se="http://schemas.microsoft.com/office/word/2015/wordml/symex" xmlns:wpg="http://schemas.microsoft.com/office/word/2010/wordprocessingGroup" xmlns:wpi="http://schemas.microsoft.com/office/word/2010/wordprocessingInk" xmlns:wne="http://schemas.microsoft.com/office/word/2006/wordml" xmlns:wps="http://schemas.microsoft.com/office/word/2010/wordprocessingShape" mc:Ignorable="w14 w15 w16se w16cid w16 w16cex w16sdtdh w16sdtfl w16du wp14">
+<w:endnotes xmlns:wpc="http://schemas.microsoft.com/office/word/2010/wordprocessingCanvas" xmlns:cx="http://schemas.microsoft.com/office/drawing/2014/chartex" xmlns:cx1="http://schemas.microsoft.com/office/drawing/2015/9/8/chartex" xmlns:cx2="http://schemas.microsoft.com/office/drawing/2015/10/21/chartex" xmlns:cx3="http://schemas.microsoft.com/office/drawing/2016/5/9/chartex" xmlns:cx4="http://schemas.microsoft.com/office/drawing/2016/5/10/chartex" xmlns:cx5="http://schemas.microsoft.com/office/drawing/2016/5/11/chartex" xmlns:cx6="http://schemas.microsoft.com/office/drawing/2016/5/12/chartex" xmlns:cx7="http://schemas.microsoft.com/office/drawing/2016/5/13/chartex" xmlns:cx8="http://schemas.microsoft.com/office/drawing/2016/5/14/chartex" xmlns:mc="http://schemas.openxmlformats.org/markup-compatibility/2006" xmlns:aink="http://schemas.microsoft.com/office/drawing/2016/ink" xmlns:am3d="http://schemas.microsoft.com/office/drawing/2017/model3d" xmlns:o="urn:schemas-microsoft-com:office:office" xmlns:r="http://schemas.openxmlformats.org/officeDocument/2006/relationships" xmlns:m="http://schemas.openxmlformats.org/officeDocument/2006/math" xmlns:v="urn:schemas-microsoft-com:vml" xmlns:wp14="http://schemas.microsoft.com/office/word/2010/wordprocessingDrawing" xmlns:wp="http://schemas.openxmlformats.org/drawingml/2006/wordprocessingDrawing" xmlns:w10="urn:schemas-microsoft-com:office:word" xmlns:w="http://schemas.openxmlformats.org/wordprocessingml/2006/main" xmlns:w14="http://schemas.microsoft.com/office/word/2010/wordml" xmlns:w15="http://schemas.microsoft.com/office/word/2012/wordml" xmlns:w16cex="http://schemas.microsoft.com/office/word/2018/wordml/cex" xmlns:w16cid="http://schemas.microsoft.com/office/word/2016/wordml/cid" xmlns:w16="http://schemas.microsoft.com/office/word/2018/wordml" xmlns:w16sdtdh="http://schemas.microsoft.com/office/word/2020/wordml/sdtdatahash" xmlns:w16se="http://schemas.microsoft.com/office/word/2015/wordml/symex" xmlns:wpg="http://schemas.microsoft.com/office/word/2010/wordprocessingGroup" xmlns:wpi="http://schemas.microsoft.com/office/word/2010/wordprocessingInk" xmlns:wne="http://schemas.microsoft.com/office/word/2006/wordml" xmlns:wps="http://schemas.microsoft.com/office/word/2010/wordprocessingShape" mc:Ignorable="w14 w15 w16se w16cid w16 w16cex w16sdtdh wp14">
   <w:endnote w:type="separator" w:id="-1">
     <w:p>
       <w:pPr>
@@ -1941,7 +2085,7 @@
 </file>
 
 <file path=word/footer1.xml><?xml version="1.0" encoding="utf-8"?>
-<w:ftr xmlns:wpc="http://schemas.microsoft.com/office/word/2010/wordprocessingCanvas" xmlns:cx="http://schemas.microsoft.com/office/drawing/2014/chartex" xmlns:cx1="http://schemas.microsoft.com/office/drawing/2015/9/8/chartex" xmlns:cx2="http://schemas.microsoft.com/office/drawing/2015/10/21/chartex" xmlns:cx3="http://schemas.microsoft.com/office/drawing/2016/5/9/chartex" xmlns:cx4="http://schemas.microsoft.com/office/drawing/2016/5/10/chartex" xmlns:cx5="http://schemas.microsoft.com/office/drawing/2016/5/11/chartex" xmlns:cx6="http://schemas.microsoft.com/office/drawing/2016/5/12/chartex" xmlns:cx7="http://schemas.microsoft.com/office/drawing/2016/5/13/chartex" xmlns:cx8="http://schemas.microsoft.com/office/drawing/2016/5/14/chartex" xmlns:mc="http://schemas.openxmlformats.org/markup-compatibility/2006" xmlns:aink="http://schemas.microsoft.com/office/drawing/2016/ink" xmlns:am3d="http://schemas.microsoft.com/office/drawing/2017/model3d" xmlns:o="urn:schemas-microsoft-com:office:office" xmlns:oel="http://schemas.microsoft.com/office/2019/extlst" xmlns:r="http://schemas.openxmlformats.org/officeDocument/2006/relationships" xmlns:m="http://schemas.openxmlformats.org/officeDocument/2006/math" xmlns:v="urn:schemas-microsoft-com:vml" xmlns:wp14="http://schemas.microsoft.com/office/word/2010/wordprocessingDrawing" xmlns:wp="http://schemas.openxmlformats.org/drawingml/2006/wordprocessingDrawing" xmlns:w10="urn:schemas-microsoft-com:office:word" xmlns:w="http://schemas.openxmlformats.org/wordprocessingml/2006/main" xmlns:w14="http://schemas.microsoft.com/office/word/2010/wordml" xmlns:w15="http://schemas.microsoft.com/office/word/2012/wordml" xmlns:w16cex="http://schemas.microsoft.com/office/word/2018/wordml/cex" xmlns:w16cid="http://schemas.microsoft.com/office/word/2016/wordml/cid" xmlns:w16="http://schemas.microsoft.com/office/word/2018/wordml" xmlns:w16du="http://schemas.microsoft.com/office/word/2023/wordml/word16du" xmlns:w16sdtdh="http://schemas.microsoft.com/office/word/2020/wordml/sdtdatahash" xmlns:w16sdtfl="http://schemas.microsoft.com/office/word/2024/wordml/sdtformatlock" xmlns:w16se="http://schemas.microsoft.com/office/word/2015/wordml/symex" xmlns:wpg="http://schemas.microsoft.com/office/word/2010/wordprocessingGroup" xmlns:wpi="http://schemas.microsoft.com/office/word/2010/wordprocessingInk" xmlns:wne="http://schemas.microsoft.com/office/word/2006/wordml" xmlns:wps="http://schemas.microsoft.com/office/word/2010/wordprocessingShape" mc:Ignorable="w14 w15 w16se w16cid w16 w16cex w16sdtdh w16sdtfl w16du wp14">
+<w:ftr xmlns:wpc="http://schemas.microsoft.com/office/word/2010/wordprocessingCanvas" xmlns:cx="http://schemas.microsoft.com/office/drawing/2014/chartex" xmlns:cx1="http://schemas.microsoft.com/office/drawing/2015/9/8/chartex" xmlns:cx2="http://schemas.microsoft.com/office/drawing/2015/10/21/chartex" xmlns:cx3="http://schemas.microsoft.com/office/drawing/2016/5/9/chartex" xmlns:cx4="http://schemas.microsoft.com/office/drawing/2016/5/10/chartex" xmlns:cx5="http://schemas.microsoft.com/office/drawing/2016/5/11/chartex" xmlns:cx6="http://schemas.microsoft.com/office/drawing/2016/5/12/chartex" xmlns:cx7="http://schemas.microsoft.com/office/drawing/2016/5/13/chartex" xmlns:cx8="http://schemas.microsoft.com/office/drawing/2016/5/14/chartex" xmlns:mc="http://schemas.openxmlformats.org/markup-compatibility/2006" xmlns:aink="http://schemas.microsoft.com/office/drawing/2016/ink" xmlns:am3d="http://schemas.microsoft.com/office/drawing/2017/model3d" xmlns:o="urn:schemas-microsoft-com:office:office" xmlns:r="http://schemas.openxmlformats.org/officeDocument/2006/relationships" xmlns:m="http://schemas.openxmlformats.org/officeDocument/2006/math" xmlns:v="urn:schemas-microsoft-com:vml" xmlns:wp14="http://schemas.microsoft.com/office/word/2010/wordprocessingDrawing" xmlns:wp="http://schemas.openxmlformats.org/drawingml/2006/wordprocessingDrawing" xmlns:w10="urn:schemas-microsoft-com:office:word" xmlns:w="http://schemas.openxmlformats.org/wordprocessingml/2006/main" xmlns:w14="http://schemas.microsoft.com/office/word/2010/wordml" xmlns:w15="http://schemas.microsoft.com/office/word/2012/wordml" xmlns:w16cex="http://schemas.microsoft.com/office/word/2018/wordml/cex" xmlns:w16cid="http://schemas.microsoft.com/office/word/2016/wordml/cid" xmlns:w16="http://schemas.microsoft.com/office/word/2018/wordml" xmlns:w16sdtdh="http://schemas.microsoft.com/office/word/2020/wordml/sdtdatahash" xmlns:w16se="http://schemas.microsoft.com/office/word/2015/wordml/symex" xmlns:wpg="http://schemas.microsoft.com/office/word/2010/wordprocessingGroup" xmlns:wpi="http://schemas.microsoft.com/office/word/2010/wordprocessingInk" xmlns:wne="http://schemas.microsoft.com/office/word/2006/wordml" xmlns:wps="http://schemas.microsoft.com/office/word/2010/wordprocessingShape" mc:Ignorable="w14 w15 w16se w16cid w16 w16cex w16sdtdh wp14">
   <w:p>
     <w:pPr>
       <w:pStyle w:val="Piedepgina"/>
@@ -1998,14 +2142,27 @@
     <w:r>
       <w:t xml:space="preserve"> de </w:t>
     </w:r>
-    <w:fldSimple w:instr=" NUMPAGES   \* MERGEFORMAT ">
-      <w:r>
-        <w:rPr>
-          <w:noProof/>
-        </w:rPr>
-        <w:t>1</w:t>
-      </w:r>
-    </w:fldSimple>
+    <w:r>
+      <w:fldChar w:fldCharType="begin"/>
+    </w:r>
+    <w:r>
+      <w:instrText xml:space="preserve"> NUMPAGES   \* MERGEFORMAT </w:instrText>
+    </w:r>
+    <w:r>
+      <w:fldChar w:fldCharType="separate"/>
+    </w:r>
+    <w:r>
+      <w:rPr>
+        <w:noProof/>
+      </w:rPr>
+      <w:t>1</w:t>
+    </w:r>
+    <w:r>
+      <w:rPr>
+        <w:noProof/>
+      </w:rPr>
+      <w:fldChar w:fldCharType="end"/>
+    </w:r>
   </w:p>
   <w:p>
     <w:pPr>
@@ -2034,7 +2191,7 @@
 </file>
 
 <file path=word/footnotes.xml><?xml version="1.0" encoding="utf-8"?>
-<w:footnotes xmlns:wpc="http://schemas.microsoft.com/office/word/2010/wordprocessingCanvas" xmlns:cx="http://schemas.microsoft.com/office/drawing/2014/chartex" xmlns:cx1="http://schemas.microsoft.com/office/drawing/2015/9/8/chartex" xmlns:cx2="http://schemas.microsoft.com/office/drawing/2015/10/21/chartex" xmlns:cx3="http://schemas.microsoft.com/office/drawing/2016/5/9/chartex" xmlns:cx4="http://schemas.microsoft.com/office/drawing/2016/5/10/chartex" xmlns:cx5="http://schemas.microsoft.com/office/drawing/2016/5/11/chartex" xmlns:cx6="http://schemas.microsoft.com/office/drawing/2016/5/12/chartex" xmlns:cx7="http://schemas.microsoft.com/office/drawing/2016/5/13/chartex" xmlns:cx8="http://schemas.microsoft.com/office/drawing/2016/5/14/chartex" xmlns:mc="http://schemas.openxmlformats.org/markup-compatibility/2006" xmlns:aink="http://schemas.microsoft.com/office/drawing/2016/ink" xmlns:am3d="http://schemas.microsoft.com/office/drawing/2017/model3d" xmlns:o="urn:schemas-microsoft-com:office:office" xmlns:oel="http://schemas.microsoft.com/office/2019/extlst" xmlns:r="http://schemas.openxmlformats.org/officeDocument/2006/relationships" xmlns:m="http://schemas.openxmlformats.org/officeDocument/2006/math" xmlns:v="urn:schemas-microsoft-com:vml" xmlns:wp14="http://schemas.microsoft.com/office/word/2010/wordprocessingDrawing" xmlns:wp="http://schemas.openxmlformats.org/drawingml/2006/wordprocessingDrawing" xmlns:w10="urn:schemas-microsoft-com:office:word" xmlns:w="http://schemas.openxmlformats.org/wordprocessingml/2006/main" xmlns:w14="http://schemas.microsoft.com/office/word/2010/wordml" xmlns:w15="http://schemas.microsoft.com/office/word/2012/wordml" xmlns:w16cex="http://schemas.microsoft.com/office/word/2018/wordml/cex" xmlns:w16cid="http://schemas.microsoft.com/office/word/2016/wordml/cid" xmlns:w16="http://schemas.microsoft.com/office/word/2018/wordml" xmlns:w16du="http://schemas.microsoft.com/office/word/2023/wordml/word16du" xmlns:w16sdtdh="http://schemas.microsoft.com/office/word/2020/wordml/sdtdatahash" xmlns:w16sdtfl="http://schemas.microsoft.com/office/word/2024/wordml/sdtformatlock" xmlns:w16se="http://schemas.microsoft.com/office/word/2015/wordml/symex" xmlns:wpg="http://schemas.microsoft.com/office/word/2010/wordprocessingGroup" xmlns:wpi="http://schemas.microsoft.com/office/word/2010/wordprocessingInk" xmlns:wne="http://schemas.microsoft.com/office/word/2006/wordml" xmlns:wps="http://schemas.microsoft.com/office/word/2010/wordprocessingShape" mc:Ignorable="w14 w15 w16se w16cid w16 w16cex w16sdtdh w16sdtfl w16du wp14">
+<w:footnotes xmlns:wpc="http://schemas.microsoft.com/office/word/2010/wordprocessingCanvas" xmlns:cx="http://schemas.microsoft.com/office/drawing/2014/chartex" xmlns:cx1="http://schemas.microsoft.com/office/drawing/2015/9/8/chartex" xmlns:cx2="http://schemas.microsoft.com/office/drawing/2015/10/21/chartex" xmlns:cx3="http://schemas.microsoft.com/office/drawing/2016/5/9/chartex" xmlns:cx4="http://schemas.microsoft.com/office/drawing/2016/5/10/chartex" xmlns:cx5="http://schemas.microsoft.com/office/drawing/2016/5/11/chartex" xmlns:cx6="http://schemas.microsoft.com/office/drawing/2016/5/12/chartex" xmlns:cx7="http://schemas.microsoft.com/office/drawing/2016/5/13/chartex" xmlns:cx8="http://schemas.microsoft.com/office/drawing/2016/5/14/chartex" xmlns:mc="http://schemas.openxmlformats.org/markup-compatibility/2006" xmlns:aink="http://schemas.microsoft.com/office/drawing/2016/ink" xmlns:am3d="http://schemas.microsoft.com/office/drawing/2017/model3d" xmlns:o="urn:schemas-microsoft-com:office:office" xmlns:r="http://schemas.openxmlformats.org/officeDocument/2006/relationships" xmlns:m="http://schemas.openxmlformats.org/officeDocument/2006/math" xmlns:v="urn:schemas-microsoft-com:vml" xmlns:wp14="http://schemas.microsoft.com/office/word/2010/wordprocessingDrawing" xmlns:wp="http://schemas.openxmlformats.org/drawingml/2006/wordprocessingDrawing" xmlns:w10="urn:schemas-microsoft-com:office:word" xmlns:w="http://schemas.openxmlformats.org/wordprocessingml/2006/main" xmlns:w14="http://schemas.microsoft.com/office/word/2010/wordml" xmlns:w15="http://schemas.microsoft.com/office/word/2012/wordml" xmlns:w16cex="http://schemas.microsoft.com/office/word/2018/wordml/cex" xmlns:w16cid="http://schemas.microsoft.com/office/word/2016/wordml/cid" xmlns:w16="http://schemas.microsoft.com/office/word/2018/wordml" xmlns:w16sdtdh="http://schemas.microsoft.com/office/word/2020/wordml/sdtdatahash" xmlns:w16se="http://schemas.microsoft.com/office/word/2015/wordml/symex" xmlns:wpg="http://schemas.microsoft.com/office/word/2010/wordprocessingGroup" xmlns:wpi="http://schemas.microsoft.com/office/word/2010/wordprocessingInk" xmlns:wne="http://schemas.microsoft.com/office/word/2006/wordml" xmlns:wps="http://schemas.microsoft.com/office/word/2010/wordprocessingShape" mc:Ignorable="w14 w15 w16se w16cid w16 w16cex w16sdtdh wp14">
   <w:footnote w:type="separator" w:id="-1">
     <w:p>
       <w:pPr>
@@ -2059,7 +2216,7 @@
 </file>
 
 <file path=word/header1.xml><?xml version="1.0" encoding="utf-8"?>
-<w:hdr xmlns:wpc="http://schemas.microsoft.com/office/word/2010/wordprocessingCanvas" xmlns:cx="http://schemas.microsoft.com/office/drawing/2014/chartex" xmlns:cx1="http://schemas.microsoft.com/office/drawing/2015/9/8/chartex" xmlns:cx2="http://schemas.microsoft.com/office/drawing/2015/10/21/chartex" xmlns:cx3="http://schemas.microsoft.com/office/drawing/2016/5/9/chartex" xmlns:cx4="http://schemas.microsoft.com/office/drawing/2016/5/10/chartex" xmlns:cx5="http://schemas.microsoft.com/office/drawing/2016/5/11/chartex" xmlns:cx6="http://schemas.microsoft.com/office/drawing/2016/5/12/chartex" xmlns:cx7="http://schemas.microsoft.com/office/drawing/2016/5/13/chartex" xmlns:cx8="http://schemas.microsoft.com/office/drawing/2016/5/14/chartex" xmlns:mc="http://schemas.openxmlformats.org/markup-compatibility/2006" xmlns:aink="http://schemas.microsoft.com/office/drawing/2016/ink" xmlns:am3d="http://schemas.microsoft.com/office/drawing/2017/model3d" xmlns:o="urn:schemas-microsoft-com:office:office" xmlns:oel="http://schemas.microsoft.com/office/2019/extlst" xmlns:r="http://schemas.openxmlformats.org/officeDocument/2006/relationships" xmlns:m="http://schemas.openxmlformats.org/officeDocument/2006/math" xmlns:v="urn:schemas-microsoft-com:vml" xmlns:wp14="http://schemas.microsoft.com/office/word/2010/wordprocessingDrawing" xmlns:wp="http://schemas.openxmlformats.org/drawingml/2006/wordprocessingDrawing" xmlns:w10="urn:schemas-microsoft-com:office:word" xmlns:w="http://schemas.openxmlformats.org/wordprocessingml/2006/main" xmlns:w14="http://schemas.microsoft.com/office/word/2010/wordml" xmlns:w15="http://schemas.microsoft.com/office/word/2012/wordml" xmlns:w16cex="http://schemas.microsoft.com/office/word/2018/wordml/cex" xmlns:w16cid="http://schemas.microsoft.com/office/word/2016/wordml/cid" xmlns:w16="http://schemas.microsoft.com/office/word/2018/wordml" xmlns:w16du="http://schemas.microsoft.com/office/word/2023/wordml/word16du" xmlns:w16sdtdh="http://schemas.microsoft.com/office/word/2020/wordml/sdtdatahash" xmlns:w16sdtfl="http://schemas.microsoft.com/office/word/2024/wordml/sdtformatlock" xmlns:w16se="http://schemas.microsoft.com/office/word/2015/wordml/symex" xmlns:wpg="http://schemas.microsoft.com/office/word/2010/wordprocessingGroup" xmlns:wpi="http://schemas.microsoft.com/office/word/2010/wordprocessingInk" xmlns:wne="http://schemas.microsoft.com/office/word/2006/wordml" xmlns:wps="http://schemas.microsoft.com/office/word/2010/wordprocessingShape" mc:Ignorable="w14 w15 w16se w16cid w16 w16cex w16sdtdh w16sdtfl w16du wp14">
+<w:hdr xmlns:wpc="http://schemas.microsoft.com/office/word/2010/wordprocessingCanvas" xmlns:cx="http://schemas.microsoft.com/office/drawing/2014/chartex" xmlns:cx1="http://schemas.microsoft.com/office/drawing/2015/9/8/chartex" xmlns:cx2="http://schemas.microsoft.com/office/drawing/2015/10/21/chartex" xmlns:cx3="http://schemas.microsoft.com/office/drawing/2016/5/9/chartex" xmlns:cx4="http://schemas.microsoft.com/office/drawing/2016/5/10/chartex" xmlns:cx5="http://schemas.microsoft.com/office/drawing/2016/5/11/chartex" xmlns:cx6="http://schemas.microsoft.com/office/drawing/2016/5/12/chartex" xmlns:cx7="http://schemas.microsoft.com/office/drawing/2016/5/13/chartex" xmlns:cx8="http://schemas.microsoft.com/office/drawing/2016/5/14/chartex" xmlns:mc="http://schemas.openxmlformats.org/markup-compatibility/2006" xmlns:aink="http://schemas.microsoft.com/office/drawing/2016/ink" xmlns:am3d="http://schemas.microsoft.com/office/drawing/2017/model3d" xmlns:o="urn:schemas-microsoft-com:office:office" xmlns:r="http://schemas.openxmlformats.org/officeDocument/2006/relationships" xmlns:m="http://schemas.openxmlformats.org/officeDocument/2006/math" xmlns:v="urn:schemas-microsoft-com:vml" xmlns:wp14="http://schemas.microsoft.com/office/word/2010/wordprocessingDrawing" xmlns:wp="http://schemas.openxmlformats.org/drawingml/2006/wordprocessingDrawing" xmlns:w10="urn:schemas-microsoft-com:office:word" xmlns:w="http://schemas.openxmlformats.org/wordprocessingml/2006/main" xmlns:w14="http://schemas.microsoft.com/office/word/2010/wordml" xmlns:w15="http://schemas.microsoft.com/office/word/2012/wordml" xmlns:w16cex="http://schemas.microsoft.com/office/word/2018/wordml/cex" xmlns:w16cid="http://schemas.microsoft.com/office/word/2016/wordml/cid" xmlns:w16="http://schemas.microsoft.com/office/word/2018/wordml" xmlns:w16sdtdh="http://schemas.microsoft.com/office/word/2020/wordml/sdtdatahash" xmlns:w16se="http://schemas.microsoft.com/office/word/2015/wordml/symex" xmlns:wpg="http://schemas.microsoft.com/office/word/2010/wordprocessingGroup" xmlns:wpi="http://schemas.microsoft.com/office/word/2010/wordprocessingInk" xmlns:wne="http://schemas.microsoft.com/office/word/2006/wordml" xmlns:wps="http://schemas.microsoft.com/office/word/2010/wordprocessingShape" mc:Ignorable="w14 w15 w16se w16cid w16 w16cex w16sdtdh wp14">
   <w:p>
     <w:pPr>
       <w:pStyle w:val="Encabezado"/>
@@ -2085,7 +2242,7 @@
 </file>
 
 <file path=word/styles.xml><?xml version="1.0" encoding="utf-8"?>
-<w:styles xmlns:mc="http://schemas.openxmlformats.org/markup-compatibility/2006" xmlns:r="http://schemas.openxmlformats.org/officeDocument/2006/relationships" xmlns:w="http://schemas.openxmlformats.org/wordprocessingml/2006/main" xmlns:w14="http://schemas.microsoft.com/office/word/2010/wordml" xmlns:w15="http://schemas.microsoft.com/office/word/2012/wordml" xmlns:w16cex="http://schemas.microsoft.com/office/word/2018/wordml/cex" xmlns:w16cid="http://schemas.microsoft.com/office/word/2016/wordml/cid" xmlns:w16="http://schemas.microsoft.com/office/word/2018/wordml" xmlns:w16du="http://schemas.microsoft.com/office/word/2023/wordml/word16du" xmlns:w16sdtdh="http://schemas.microsoft.com/office/word/2020/wordml/sdtdatahash" xmlns:w16sdtfl="http://schemas.microsoft.com/office/word/2024/wordml/sdtformatlock" xmlns:w16se="http://schemas.microsoft.com/office/word/2015/wordml/symex" mc:Ignorable="w14 w15 w16se w16cid w16 w16cex w16sdtdh w16sdtfl w16du">
+<w:styles xmlns:mc="http://schemas.openxmlformats.org/markup-compatibility/2006" xmlns:r="http://schemas.openxmlformats.org/officeDocument/2006/relationships" xmlns:w="http://schemas.openxmlformats.org/wordprocessingml/2006/main" xmlns:w14="http://schemas.microsoft.com/office/word/2010/wordml" xmlns:w15="http://schemas.microsoft.com/office/word/2012/wordml" xmlns:w16cex="http://schemas.microsoft.com/office/word/2018/wordml/cex" xmlns:w16cid="http://schemas.microsoft.com/office/word/2016/wordml/cid" xmlns:w16="http://schemas.microsoft.com/office/word/2018/wordml" xmlns:w16sdtdh="http://schemas.microsoft.com/office/word/2020/wordml/sdtdatahash" xmlns:w16se="http://schemas.microsoft.com/office/word/2015/wordml/symex" mc:Ignorable="w14 w15 w16se w16cid w16 w16cex w16sdtdh">
   <w:docDefaults>
     <w:rPrDefault>
       <w:rPr>

</xml_diff>

<commit_message>
docs: :memo: Actualización de los hitos con los del plan de gestión de calidad
</commit_message>
<xml_diff>
--- a/wip/semana 4/LISTA DE HITOS_v1.0(1).docx
+++ b/wip/semana 4/LISTA DE HITOS_v1.0(1).docx
@@ -65,14 +65,34 @@
                 <w:lang w:val="es-PA"/>
               </w:rPr>
             </w:pPr>
-            <w:r>
-              <w:rPr>
-                <w:color w:val="0070C0"/>
-                <w:sz w:val="20"/>
-                <w:lang w:val="es-PA"/>
-              </w:rPr>
-              <w:t>Orchid Cosmetics</w:t>
-            </w:r>
+            <w:proofErr w:type="spellStart"/>
+            <w:r>
+              <w:rPr>
+                <w:color w:val="0070C0"/>
+                <w:sz w:val="20"/>
+                <w:lang w:val="es-PA"/>
+              </w:rPr>
+              <w:t>Orchid</w:t>
+            </w:r>
+            <w:proofErr w:type="spellEnd"/>
+            <w:r>
+              <w:rPr>
+                <w:color w:val="0070C0"/>
+                <w:sz w:val="20"/>
+                <w:lang w:val="es-PA"/>
+              </w:rPr>
+              <w:t xml:space="preserve"> </w:t>
+            </w:r>
+            <w:proofErr w:type="spellStart"/>
+            <w:r>
+              <w:rPr>
+                <w:color w:val="0070C0"/>
+                <w:sz w:val="20"/>
+                <w:lang w:val="es-PA"/>
+              </w:rPr>
+              <w:t>Cosmetics</w:t>
+            </w:r>
+            <w:proofErr w:type="spellEnd"/>
           </w:p>
         </w:tc>
         <w:tc>
@@ -1792,13 +1812,23 @@
           <w:p>
             <w:pPr>
               <w:spacing w:before="120" w:after="120"/>
-              <w:rPr>
-                <w:b/>
-                <w:color w:val="0070C0"/>
-                <w:sz w:val="20"/>
-                <w:lang w:val="es-PA"/>
-              </w:rPr>
-            </w:pPr>
+              <w:jc w:val="center"/>
+              <w:rPr>
+                <w:b/>
+                <w:color w:val="0070C0"/>
+                <w:sz w:val="20"/>
+                <w:lang w:val="es-PA"/>
+              </w:rPr>
+            </w:pPr>
+            <w:r>
+              <w:rPr>
+                <w:b/>
+                <w:color w:val="0070C0"/>
+                <w:sz w:val="20"/>
+                <w:lang w:val="es-PA"/>
+              </w:rPr>
+              <w:t>13</w:t>
+            </w:r>
           </w:p>
         </w:tc>
         <w:tc>
@@ -1814,6 +1844,33 @@
                 <w:lang w:val="es-PA"/>
               </w:rPr>
             </w:pPr>
+            <w:proofErr w:type="spellStart"/>
+            <w:r>
+              <w:rPr>
+                <w:b/>
+                <w:color w:val="0070C0"/>
+                <w:sz w:val="20"/>
+              </w:rPr>
+              <w:t>Finalización</w:t>
+            </w:r>
+            <w:proofErr w:type="spellEnd"/>
+            <w:r>
+              <w:rPr>
+                <w:b/>
+                <w:color w:val="0070C0"/>
+                <w:sz w:val="20"/>
+              </w:rPr>
+              <w:t xml:space="preserve"> de las </w:t>
+            </w:r>
+            <w:r>
+              <w:rPr>
+                <w:b/>
+                <w:color w:val="0070C0"/>
+                <w:sz w:val="20"/>
+                <w:lang w:val="es-ES"/>
+              </w:rPr>
+              <w:t>pruebas</w:t>
+            </w:r>
           </w:p>
         </w:tc>
         <w:tc>
@@ -1825,10 +1882,20 @@
               <w:spacing w:before="120" w:after="120"/>
               <w:rPr>
                 <w:b/>
-                <w:sz w:val="20"/>
-                <w:lang w:val="es-PA"/>
-              </w:rPr>
-            </w:pPr>
+                <w:color w:val="0070C0"/>
+                <w:sz w:val="20"/>
+                <w:lang w:val="es-PA"/>
+              </w:rPr>
+            </w:pPr>
+            <w:r>
+              <w:rPr>
+                <w:b/>
+                <w:color w:val="0070C0"/>
+                <w:sz w:val="20"/>
+                <w:lang w:val="es-PA"/>
+              </w:rPr>
+              <w:t>Todas las pruebas unitarias han sido completadas con éxito.</w:t>
+            </w:r>
           </w:p>
         </w:tc>
         <w:tc>
@@ -1840,10 +1907,20 @@
               <w:spacing w:before="120" w:after="120"/>
               <w:rPr>
                 <w:b/>
-                <w:sz w:val="20"/>
-                <w:lang w:val="es-PA"/>
-              </w:rPr>
-            </w:pPr>
+                <w:color w:val="0070C0"/>
+                <w:sz w:val="20"/>
+                <w:lang w:val="es-PA"/>
+              </w:rPr>
+            </w:pPr>
+            <w:r>
+              <w:rPr>
+                <w:b/>
+                <w:color w:val="0070C0"/>
+                <w:sz w:val="20"/>
+                <w:lang w:val="es-PA"/>
+              </w:rPr>
+              <w:t>23-11-2025</w:t>
+            </w:r>
           </w:p>
         </w:tc>
       </w:tr>
@@ -1858,10 +1935,20 @@
               <w:jc w:val="center"/>
               <w:rPr>
                 <w:b/>
-                <w:sz w:val="20"/>
-                <w:lang w:val="es-PA"/>
-              </w:rPr>
-            </w:pPr>
+                <w:color w:val="0070C0"/>
+                <w:sz w:val="20"/>
+                <w:lang w:val="es-ES"/>
+              </w:rPr>
+            </w:pPr>
+            <w:r>
+              <w:rPr>
+                <w:b/>
+                <w:color w:val="0070C0"/>
+                <w:sz w:val="20"/>
+                <w:lang w:val="es-PA"/>
+              </w:rPr>
+              <w:t>14</w:t>
+            </w:r>
           </w:p>
         </w:tc>
         <w:tc>
@@ -1873,25 +1960,45 @@
               <w:spacing w:before="120" w:after="120"/>
               <w:rPr>
                 <w:b/>
-                <w:sz w:val="20"/>
-                <w:lang w:val="es-PA"/>
-              </w:rPr>
-            </w:pPr>
+                <w:color w:val="0070C0"/>
+                <w:sz w:val="20"/>
+                <w:lang w:val="es-ES"/>
+              </w:rPr>
+            </w:pPr>
+            <w:r>
+              <w:rPr>
+                <w:b/>
+                <w:color w:val="0070C0"/>
+                <w:sz w:val="20"/>
+                <w:lang w:val="es-ES"/>
+              </w:rPr>
+              <w:t>Aceptación de los entregables</w:t>
+            </w:r>
           </w:p>
         </w:tc>
         <w:tc>
           <w:tcPr>
             <w:tcW w:w="7938" w:type="dxa"/>
-          </w:tcPr>
-          <w:p>
-            <w:pPr>
-              <w:spacing w:before="120" w:after="120"/>
-              <w:rPr>
-                <w:b/>
-                <w:sz w:val="20"/>
-                <w:lang w:val="es-PA"/>
-              </w:rPr>
-            </w:pPr>
+            <w:vAlign w:val="center"/>
+          </w:tcPr>
+          <w:p>
+            <w:pPr>
+              <w:spacing w:before="120" w:after="120"/>
+              <w:rPr>
+                <w:b/>
+                <w:sz w:val="20"/>
+                <w:lang w:val="es-PA"/>
+              </w:rPr>
+            </w:pPr>
+            <w:r>
+              <w:rPr>
+                <w:b/>
+                <w:color w:val="0070C0"/>
+                <w:sz w:val="20"/>
+                <w:lang w:val="es-ES"/>
+              </w:rPr>
+              <w:t>Aceptación formal de los entregables por parte del patrocinador y del director del equipo de trabajo</w:t>
+            </w:r>
           </w:p>
         </w:tc>
         <w:tc>
@@ -1903,10 +2010,20 @@
               <w:spacing w:before="120" w:after="120"/>
               <w:rPr>
                 <w:b/>
-                <w:sz w:val="20"/>
-                <w:lang w:val="es-PA"/>
-              </w:rPr>
-            </w:pPr>
+                <w:color w:val="0070C0"/>
+                <w:sz w:val="20"/>
+                <w:lang w:val="es-PA"/>
+              </w:rPr>
+            </w:pPr>
+            <w:r>
+              <w:rPr>
+                <w:b/>
+                <w:color w:val="0070C0"/>
+                <w:sz w:val="20"/>
+                <w:lang w:val="es-PA"/>
+              </w:rPr>
+              <w:t>11-12-2025</w:t>
+            </w:r>
           </w:p>
         </w:tc>
       </w:tr>
@@ -2142,27 +2259,14 @@
     <w:r>
       <w:t xml:space="preserve"> de </w:t>
     </w:r>
-    <w:r>
-      <w:fldChar w:fldCharType="begin"/>
-    </w:r>
-    <w:r>
-      <w:instrText xml:space="preserve"> NUMPAGES   \* MERGEFORMAT </w:instrText>
-    </w:r>
-    <w:r>
-      <w:fldChar w:fldCharType="separate"/>
-    </w:r>
-    <w:r>
-      <w:rPr>
-        <w:noProof/>
-      </w:rPr>
-      <w:t>1</w:t>
-    </w:r>
-    <w:r>
-      <w:rPr>
-        <w:noProof/>
-      </w:rPr>
-      <w:fldChar w:fldCharType="end"/>
-    </w:r>
+    <w:fldSimple w:instr=" NUMPAGES   \* MERGEFORMAT ">
+      <w:r>
+        <w:rPr>
+          <w:noProof/>
+        </w:rPr>
+        <w:t>1</w:t>
+      </w:r>
+    </w:fldSimple>
   </w:p>
   <w:p>
     <w:pPr>

</xml_diff>

<commit_message>
docs: :memo: Añadidos hitos de calidad
</commit_message>
<xml_diff>
--- a/wip/semana 4/LISTA DE HITOS_v1.0(1).docx
+++ b/wip/semana 4/LISTA DE HITOS_v1.0(1).docx
@@ -65,34 +65,14 @@
                 <w:lang w:val="es-PA"/>
               </w:rPr>
             </w:pPr>
-            <w:proofErr w:type="spellStart"/>
-            <w:r>
-              <w:rPr>
-                <w:color w:val="0070C0"/>
-                <w:sz w:val="20"/>
-                <w:lang w:val="es-PA"/>
-              </w:rPr>
-              <w:t>Orchid</w:t>
-            </w:r>
-            <w:proofErr w:type="spellEnd"/>
-            <w:r>
-              <w:rPr>
-                <w:color w:val="0070C0"/>
-                <w:sz w:val="20"/>
-                <w:lang w:val="es-PA"/>
-              </w:rPr>
-              <w:t xml:space="preserve"> </w:t>
-            </w:r>
-            <w:proofErr w:type="spellStart"/>
-            <w:r>
-              <w:rPr>
-                <w:color w:val="0070C0"/>
-                <w:sz w:val="20"/>
-                <w:lang w:val="es-PA"/>
-              </w:rPr>
-              <w:t>Cosmetics</w:t>
-            </w:r>
-            <w:proofErr w:type="spellEnd"/>
+            <w:r>
+              <w:rPr>
+                <w:color w:val="0070C0"/>
+                <w:sz w:val="20"/>
+                <w:lang w:val="es-PA"/>
+              </w:rPr>
+              <w:t>Orchid Cosmetics</w:t>
+            </w:r>
           </w:p>
         </w:tc>
         <w:tc>
@@ -197,6 +177,352 @@
         </w:tc>
       </w:tr>
     </w:tbl>
+    <w:p>
+      <w:pPr>
+        <w:spacing w:after="0"/>
+        <w:rPr>
+          <w:b/>
+          <w:sz w:val="20"/>
+          <w:lang w:val="es-PA"/>
+        </w:rPr>
+      </w:pPr>
+    </w:p>
+    <w:p>
+      <w:pPr>
+        <w:shd w:val="clear" w:color="auto" w:fill="D9D9D9" w:themeFill="background1" w:themeFillShade="D9"/>
+        <w:spacing w:after="0"/>
+        <w:jc w:val="both"/>
+        <w:rPr>
+          <w:b/>
+        </w:rPr>
+      </w:pPr>
+      <w:r>
+        <w:rPr>
+          <w:b/>
+        </w:rPr>
+        <w:t>HISTÓRICO DE MODIFICACIONES DEL DOCUMENTO</w:t>
+      </w:r>
+    </w:p>
+    <w:tbl>
+      <w:tblPr>
+        <w:tblW w:w="5000" w:type="pct"/>
+        <w:tblBorders>
+          <w:top w:val="single" w:sz="4" w:space="0" w:color="7F7F7F" w:themeColor="text1" w:themeTint="80"/>
+          <w:left w:val="single" w:sz="4" w:space="0" w:color="7F7F7F" w:themeColor="text1" w:themeTint="80"/>
+          <w:bottom w:val="single" w:sz="4" w:space="0" w:color="7F7F7F" w:themeColor="text1" w:themeTint="80"/>
+          <w:right w:val="single" w:sz="4" w:space="0" w:color="7F7F7F" w:themeColor="text1" w:themeTint="80"/>
+          <w:insideH w:val="single" w:sz="4" w:space="0" w:color="7F7F7F" w:themeColor="text1" w:themeTint="80"/>
+          <w:insideV w:val="single" w:sz="4" w:space="0" w:color="7F7F7F" w:themeColor="text1" w:themeTint="80"/>
+        </w:tblBorders>
+        <w:tblCellMar>
+          <w:left w:w="40" w:type="dxa"/>
+          <w:right w:w="40" w:type="dxa"/>
+        </w:tblCellMar>
+        <w:tblLook w:val="04A0" w:firstRow="1" w:lastRow="0" w:firstColumn="1" w:lastColumn="0" w:noHBand="0" w:noVBand="1"/>
+      </w:tblPr>
+      <w:tblGrid>
+        <w:gridCol w:w="1752"/>
+        <w:gridCol w:w="2829"/>
+        <w:gridCol w:w="9899"/>
+      </w:tblGrid>
+      <w:tr>
+        <w:tc>
+          <w:tcPr>
+            <w:tcW w:w="605" w:type="pct"/>
+            <w:tcBorders>
+              <w:top w:val="single" w:sz="4" w:space="0" w:color="7F7F7F" w:themeColor="text1" w:themeTint="80"/>
+              <w:left w:val="single" w:sz="4" w:space="0" w:color="7F7F7F" w:themeColor="text1" w:themeTint="80"/>
+              <w:bottom w:val="single" w:sz="4" w:space="0" w:color="7F7F7F" w:themeColor="text1" w:themeTint="80"/>
+              <w:right w:val="single" w:sz="4" w:space="0" w:color="7F7F7F" w:themeColor="text1" w:themeTint="80"/>
+            </w:tcBorders>
+            <w:shd w:val="clear" w:color="auto" w:fill="D9D9D9"/>
+            <w:hideMark/>
+          </w:tcPr>
+          <w:p>
+            <w:pPr>
+              <w:spacing w:after="0"/>
+              <w:rPr>
+                <w:rFonts w:eastAsia="PMingLiU" w:cstheme="minorHAnsi"/>
+                <w:b/>
+                <w:bCs/>
+                <w:color w:val="000000"/>
+                <w:lang w:val="es-ES"/>
+              </w:rPr>
+            </w:pPr>
+            <w:r>
+              <w:rPr>
+                <w:rFonts w:eastAsia="Calibri" w:cstheme="minorHAnsi"/>
+                <w:b/>
+                <w:bCs/>
+                <w:color w:val="000000"/>
+                <w:lang w:val="es-ES"/>
+              </w:rPr>
+              <w:t>Fecha</w:t>
+            </w:r>
+          </w:p>
+        </w:tc>
+        <w:tc>
+          <w:tcPr>
+            <w:tcW w:w="977" w:type="pct"/>
+            <w:tcBorders>
+              <w:top w:val="single" w:sz="4" w:space="0" w:color="7F7F7F" w:themeColor="text1" w:themeTint="80"/>
+              <w:left w:val="single" w:sz="4" w:space="0" w:color="7F7F7F" w:themeColor="text1" w:themeTint="80"/>
+              <w:bottom w:val="single" w:sz="4" w:space="0" w:color="7F7F7F" w:themeColor="text1" w:themeTint="80"/>
+              <w:right w:val="single" w:sz="4" w:space="0" w:color="7F7F7F" w:themeColor="text1" w:themeTint="80"/>
+            </w:tcBorders>
+            <w:shd w:val="clear" w:color="auto" w:fill="D9D9D9"/>
+            <w:hideMark/>
+          </w:tcPr>
+          <w:p>
+            <w:pPr>
+              <w:spacing w:after="0"/>
+              <w:rPr>
+                <w:rFonts w:eastAsia="PMingLiU" w:cstheme="minorHAnsi"/>
+                <w:b/>
+                <w:bCs/>
+                <w:color w:val="000000"/>
+                <w:lang w:val="es-ES"/>
+              </w:rPr>
+            </w:pPr>
+            <w:r>
+              <w:rPr>
+                <w:rFonts w:eastAsia="Calibri" w:cstheme="minorHAnsi"/>
+                <w:b/>
+                <w:bCs/>
+                <w:color w:val="000000"/>
+                <w:lang w:val="es-ES"/>
+              </w:rPr>
+              <w:t>Realizada</w:t>
+            </w:r>
+            <w:r>
+              <w:rPr>
+                <w:rFonts w:eastAsia="Calibri" w:cstheme="minorHAnsi"/>
+                <w:b/>
+                <w:bCs/>
+                <w:color w:val="000000"/>
+                <w:lang w:val="es-ES"/>
+              </w:rPr>
+              <w:t xml:space="preserve"> por</w:t>
+            </w:r>
+          </w:p>
+        </w:tc>
+        <w:tc>
+          <w:tcPr>
+            <w:tcW w:w="3418" w:type="pct"/>
+            <w:tcBorders>
+              <w:top w:val="single" w:sz="4" w:space="0" w:color="7F7F7F" w:themeColor="text1" w:themeTint="80"/>
+              <w:left w:val="single" w:sz="4" w:space="0" w:color="7F7F7F" w:themeColor="text1" w:themeTint="80"/>
+              <w:bottom w:val="single" w:sz="4" w:space="0" w:color="7F7F7F" w:themeColor="text1" w:themeTint="80"/>
+              <w:right w:val="single" w:sz="4" w:space="0" w:color="7F7F7F" w:themeColor="text1" w:themeTint="80"/>
+            </w:tcBorders>
+            <w:shd w:val="clear" w:color="auto" w:fill="D9D9D9"/>
+            <w:hideMark/>
+          </w:tcPr>
+          <w:p>
+            <w:pPr>
+              <w:spacing w:after="0"/>
+              <w:rPr>
+                <w:rFonts w:eastAsia="PMingLiU" w:cstheme="minorHAnsi"/>
+                <w:b/>
+                <w:bCs/>
+                <w:color w:val="000000"/>
+                <w:lang w:val="es-ES"/>
+              </w:rPr>
+            </w:pPr>
+            <w:r>
+              <w:rPr>
+                <w:rFonts w:eastAsia="Calibri" w:cstheme="minorHAnsi"/>
+                <w:b/>
+                <w:bCs/>
+                <w:color w:val="000000"/>
+                <w:lang w:val="es-ES"/>
+              </w:rPr>
+              <w:t>Breve descripción de los cambios</w:t>
+            </w:r>
+          </w:p>
+        </w:tc>
+      </w:tr>
+      <w:tr>
+        <w:tc>
+          <w:tcPr>
+            <w:tcW w:w="605" w:type="pct"/>
+            <w:tcBorders>
+              <w:top w:val="single" w:sz="4" w:space="0" w:color="7F7F7F" w:themeColor="text1" w:themeTint="80"/>
+              <w:left w:val="single" w:sz="4" w:space="0" w:color="7F7F7F" w:themeColor="text1" w:themeTint="80"/>
+              <w:bottom w:val="single" w:sz="4" w:space="0" w:color="7F7F7F" w:themeColor="text1" w:themeTint="80"/>
+              <w:right w:val="single" w:sz="4" w:space="0" w:color="7F7F7F" w:themeColor="text1" w:themeTint="80"/>
+            </w:tcBorders>
+          </w:tcPr>
+          <w:p>
+            <w:pPr>
+              <w:spacing w:after="0"/>
+              <w:rPr>
+                <w:rFonts w:eastAsia="SimSun" w:cstheme="minorHAnsi"/>
+                <w:color w:val="0070C0"/>
+                <w:sz w:val="20"/>
+                <w:szCs w:val="20"/>
+                <w:lang w:val="es-ES" w:eastAsia="zh-CN"/>
+              </w:rPr>
+            </w:pPr>
+            <w:r>
+              <w:rPr>
+                <w:rFonts w:eastAsia="SimSun" w:cstheme="minorHAnsi"/>
+                <w:color w:val="0070C0"/>
+                <w:sz w:val="20"/>
+                <w:szCs w:val="20"/>
+                <w:lang w:val="es-ES" w:eastAsia="zh-CN"/>
+              </w:rPr>
+              <w:t>23-10-2025</w:t>
+            </w:r>
+          </w:p>
+        </w:tc>
+        <w:tc>
+          <w:tcPr>
+            <w:tcW w:w="977" w:type="pct"/>
+            <w:tcBorders>
+              <w:top w:val="single" w:sz="4" w:space="0" w:color="7F7F7F" w:themeColor="text1" w:themeTint="80"/>
+              <w:left w:val="single" w:sz="4" w:space="0" w:color="7F7F7F" w:themeColor="text1" w:themeTint="80"/>
+              <w:bottom w:val="single" w:sz="4" w:space="0" w:color="7F7F7F" w:themeColor="text1" w:themeTint="80"/>
+              <w:right w:val="single" w:sz="4" w:space="0" w:color="7F7F7F" w:themeColor="text1" w:themeTint="80"/>
+            </w:tcBorders>
+          </w:tcPr>
+          <w:p>
+            <w:pPr>
+              <w:widowControl w:val="0"/>
+              <w:spacing w:after="0" w:line="200" w:lineRule="atLeast"/>
+              <w:rPr>
+                <w:rFonts w:eastAsia="SimSun" w:cstheme="minorHAnsi"/>
+                <w:color w:val="0070C0"/>
+                <w:sz w:val="20"/>
+                <w:szCs w:val="20"/>
+                <w:lang w:val="es-ES" w:eastAsia="zh-CN"/>
+              </w:rPr>
+            </w:pPr>
+            <w:r>
+              <w:rPr>
+                <w:rFonts w:eastAsia="SimSun" w:cstheme="minorHAnsi"/>
+                <w:color w:val="0070C0"/>
+                <w:sz w:val="20"/>
+                <w:szCs w:val="20"/>
+                <w:lang w:val="es-ES" w:eastAsia="zh-CN"/>
+              </w:rPr>
+              <w:t>Director</w:t>
+            </w:r>
+          </w:p>
+        </w:tc>
+        <w:tc>
+          <w:tcPr>
+            <w:tcW w:w="3418" w:type="pct"/>
+            <w:tcBorders>
+              <w:top w:val="single" w:sz="4" w:space="0" w:color="7F7F7F" w:themeColor="text1" w:themeTint="80"/>
+              <w:left w:val="single" w:sz="4" w:space="0" w:color="7F7F7F" w:themeColor="text1" w:themeTint="80"/>
+              <w:bottom w:val="single" w:sz="4" w:space="0" w:color="7F7F7F" w:themeColor="text1" w:themeTint="80"/>
+              <w:right w:val="single" w:sz="4" w:space="0" w:color="7F7F7F" w:themeColor="text1" w:themeTint="80"/>
+            </w:tcBorders>
+          </w:tcPr>
+          <w:p>
+            <w:pPr>
+              <w:spacing w:after="0"/>
+              <w:rPr>
+                <w:rFonts w:eastAsia="SimSun" w:cstheme="minorHAnsi"/>
+                <w:color w:val="0070C0"/>
+                <w:sz w:val="20"/>
+                <w:szCs w:val="20"/>
+                <w:lang w:val="es-ES" w:eastAsia="zh-CN"/>
+              </w:rPr>
+            </w:pPr>
+            <w:r>
+              <w:rPr>
+                <w:rFonts w:eastAsia="SimSun" w:cstheme="minorHAnsi"/>
+                <w:color w:val="0070C0"/>
+                <w:sz w:val="20"/>
+                <w:szCs w:val="20"/>
+                <w:lang w:val="es-ES" w:eastAsia="zh-CN"/>
+              </w:rPr>
+              <w:t>Añadidos hitos del Plan de gestión de calidad</w:t>
+            </w:r>
+          </w:p>
+        </w:tc>
+      </w:tr>
+      <w:tr>
+        <w:tc>
+          <w:tcPr>
+            <w:tcW w:w="605" w:type="pct"/>
+            <w:tcBorders>
+              <w:top w:val="single" w:sz="4" w:space="0" w:color="7F7F7F" w:themeColor="text1" w:themeTint="80"/>
+              <w:left w:val="single" w:sz="4" w:space="0" w:color="7F7F7F" w:themeColor="text1" w:themeTint="80"/>
+              <w:bottom w:val="single" w:sz="4" w:space="0" w:color="7F7F7F" w:themeColor="text1" w:themeTint="80"/>
+              <w:right w:val="single" w:sz="4" w:space="0" w:color="7F7F7F" w:themeColor="text1" w:themeTint="80"/>
+            </w:tcBorders>
+          </w:tcPr>
+          <w:p>
+            <w:pPr>
+              <w:spacing w:after="0"/>
+              <w:rPr>
+                <w:rFonts w:eastAsia="PMingLiU" w:cstheme="minorHAnsi"/>
+                <w:color w:val="000000" w:themeColor="text1"/>
+                <w:sz w:val="20"/>
+                <w:lang w:val="es-ES"/>
+              </w:rPr>
+            </w:pPr>
+          </w:p>
+        </w:tc>
+        <w:tc>
+          <w:tcPr>
+            <w:tcW w:w="977" w:type="pct"/>
+            <w:tcBorders>
+              <w:top w:val="single" w:sz="4" w:space="0" w:color="7F7F7F" w:themeColor="text1" w:themeTint="80"/>
+              <w:left w:val="single" w:sz="4" w:space="0" w:color="7F7F7F" w:themeColor="text1" w:themeTint="80"/>
+              <w:bottom w:val="single" w:sz="4" w:space="0" w:color="7F7F7F" w:themeColor="text1" w:themeTint="80"/>
+              <w:right w:val="single" w:sz="4" w:space="0" w:color="7F7F7F" w:themeColor="text1" w:themeTint="80"/>
+            </w:tcBorders>
+          </w:tcPr>
+          <w:p>
+            <w:pPr>
+              <w:spacing w:after="0"/>
+              <w:rPr>
+                <w:rFonts w:eastAsia="PMingLiU" w:cstheme="minorHAnsi"/>
+                <w:color w:val="000000" w:themeColor="text1"/>
+                <w:sz w:val="20"/>
+                <w:lang w:val="es-ES"/>
+              </w:rPr>
+            </w:pPr>
+          </w:p>
+        </w:tc>
+        <w:tc>
+          <w:tcPr>
+            <w:tcW w:w="3418" w:type="pct"/>
+            <w:tcBorders>
+              <w:top w:val="single" w:sz="4" w:space="0" w:color="7F7F7F" w:themeColor="text1" w:themeTint="80"/>
+              <w:left w:val="single" w:sz="4" w:space="0" w:color="7F7F7F" w:themeColor="text1" w:themeTint="80"/>
+              <w:bottom w:val="single" w:sz="4" w:space="0" w:color="7F7F7F" w:themeColor="text1" w:themeTint="80"/>
+              <w:right w:val="single" w:sz="4" w:space="0" w:color="7F7F7F" w:themeColor="text1" w:themeTint="80"/>
+            </w:tcBorders>
+          </w:tcPr>
+          <w:p>
+            <w:pPr>
+              <w:spacing w:after="0"/>
+              <w:rPr>
+                <w:rFonts w:eastAsia="PMingLiU" w:cstheme="minorHAnsi"/>
+                <w:color w:val="000000" w:themeColor="text1"/>
+                <w:sz w:val="20"/>
+                <w:lang w:val="es-ES"/>
+              </w:rPr>
+            </w:pPr>
+          </w:p>
+        </w:tc>
+      </w:tr>
+    </w:tbl>
+    <w:p>
+      <w:pPr>
+        <w:spacing w:after="0"/>
+        <w:rPr>
+          <w:b/>
+          <w:sz w:val="20"/>
+          <w:lang w:val="es-ES"/>
+        </w:rPr>
+      </w:pPr>
+    </w:p>
     <w:p>
       <w:pPr>
         <w:spacing w:after="0"/>
@@ -1844,23 +2170,13 @@
                 <w:lang w:val="es-PA"/>
               </w:rPr>
             </w:pPr>
-            <w:proofErr w:type="spellStart"/>
-            <w:r>
-              <w:rPr>
-                <w:b/>
-                <w:color w:val="0070C0"/>
-                <w:sz w:val="20"/>
-              </w:rPr>
-              <w:t>Finalización</w:t>
-            </w:r>
-            <w:proofErr w:type="spellEnd"/>
-            <w:r>
-              <w:rPr>
-                <w:b/>
-                <w:color w:val="0070C0"/>
-                <w:sz w:val="20"/>
-              </w:rPr>
-              <w:t xml:space="preserve"> de las </w:t>
+            <w:r>
+              <w:rPr>
+                <w:b/>
+                <w:color w:val="0070C0"/>
+                <w:sz w:val="20"/>
+              </w:rPr>
+              <w:t xml:space="preserve">Finalización de las </w:t>
             </w:r>
             <w:r>
               <w:rPr>
@@ -1947,6 +2263,7 @@
                 <w:sz w:val="20"/>
                 <w:lang w:val="es-PA"/>
               </w:rPr>
+              <w:lastRenderedPageBreak/>
               <w:t>14</w:t>
             </w:r>
           </w:p>
@@ -2259,14 +2576,27 @@
     <w:r>
       <w:t xml:space="preserve"> de </w:t>
     </w:r>
-    <w:fldSimple w:instr=" NUMPAGES   \* MERGEFORMAT ">
-      <w:r>
-        <w:rPr>
-          <w:noProof/>
-        </w:rPr>
-        <w:t>1</w:t>
-      </w:r>
-    </w:fldSimple>
+    <w:r>
+      <w:fldChar w:fldCharType="begin"/>
+    </w:r>
+    <w:r>
+      <w:instrText xml:space="preserve"> NUMPAGES   \* MERGEFORMAT </w:instrText>
+    </w:r>
+    <w:r>
+      <w:fldChar w:fldCharType="separate"/>
+    </w:r>
+    <w:r>
+      <w:rPr>
+        <w:noProof/>
+      </w:rPr>
+      <w:t>1</w:t>
+    </w:r>
+    <w:r>
+      <w:rPr>
+        <w:noProof/>
+      </w:rPr>
+      <w:fldChar w:fldCharType="end"/>
+    </w:r>
   </w:p>
   <w:p>
     <w:pPr>

</xml_diff>